<commit_message>
Update checkstyle, group 1
</commit_message>
<xml_diff>
--- a/doc/shared/Checkstyle.docx
+++ b/doc/shared/Checkstyle.docx
@@ -113,27 +113,7 @@
           <w:rtl w:val="0"/>
           <w:lang w:val="nl-NL"/>
         </w:rPr>
-        <w:t xml:space="preserve">Ik heb de issues etc van de master gehaald zoals hij </w:t>
-      </w:r>
-      <w:r>
-        <w:rPr>
-          <w:rFonts w:ascii="Helvetica" w:cs="Arial Unicode MS" w:hAnsi="Arial Unicode MS" w:eastAsia="Arial Unicode MS"/>
-          <w:sz w:val="22"/>
-          <w:szCs w:val="22"/>
-          <w:rtl w:val="0"/>
-          <w:lang w:val="nl-NL"/>
-        </w:rPr>
-        <w:t>vrijdagochtend</w:t>
-      </w:r>
-      <w:r>
-        <w:rPr>
-          <w:rFonts w:ascii="Helvetica" w:cs="Arial Unicode MS" w:hAnsi="Arial Unicode MS" w:eastAsia="Arial Unicode MS"/>
-          <w:sz w:val="22"/>
-          <w:szCs w:val="22"/>
-          <w:rtl w:val="0"/>
-          <w:lang w:val="nl-NL"/>
-        </w:rPr>
-        <w:t xml:space="preserve"> was, dus mogelijk zijn er nog veranderingen. </w:t>
+        <w:t xml:space="preserve">Ik heb de issues etc van de master gehaald zoals hij vrijdagochtend was, dus mogelijk zijn er nog veranderingen. </w:t>
       </w:r>
       <w:r>
         <w:rPr>
@@ -332,7 +312,267 @@
           <w:color w:val="000000"/>
           <w:spacing w:val="0"/>
           <w:kern w:val="0"/>
-          <w:position w:val="16"/>
+          <w:position w:val="0"/>
+          <w:sz w:val="22"/>
+          <w:szCs w:val="22"/>
+          <w:u w:val="none" w:color="000000"/>
+          <w:vertAlign w:val="baseline"/>
+        </w:rPr>
+      </w:pPr>
+    </w:p>
+    <w:p>
+      <w:pPr>
+        <w:pStyle w:val="Hoofdtekst A"/>
+        <w:rPr>
+          <w:caps w:val="0"/>
+          <w:smallCaps w:val="0"/>
+          <w:strike w:val="0"/>
+          <w:dstrike w:val="0"/>
+          <w:outline w:val="0"/>
+          <w:color w:val="000000"/>
+          <w:spacing w:val="0"/>
+          <w:kern w:val="0"/>
+          <w:position w:val="0"/>
+          <w:sz w:val="22"/>
+          <w:szCs w:val="22"/>
+          <w:u w:val="none" w:color="000000"/>
+          <w:vertAlign w:val="baseline"/>
+        </w:rPr>
+      </w:pPr>
+      <w:r>
+        <w:rPr>
+          <w:caps w:val="0"/>
+          <w:smallCaps w:val="0"/>
+          <w:strike w:val="0"/>
+          <w:dstrike w:val="0"/>
+          <w:outline w:val="0"/>
+          <w:color w:val="000000"/>
+          <w:spacing w:val="0"/>
+          <w:kern w:val="0"/>
+          <w:position w:val="0"/>
+          <w:sz w:val="22"/>
+          <w:szCs w:val="22"/>
+          <w:u w:val="none" w:color="000000"/>
+          <w:vertAlign w:val="baseline"/>
+          <w:rtl w:val="0"/>
+          <w:lang w:val="nl-NL"/>
+        </w:rPr>
+        <w:t xml:space="preserve">Verdeling </w:t>
+      </w:r>
+    </w:p>
+    <w:p>
+      <w:pPr>
+        <w:pStyle w:val="Hoofdtekst A"/>
+        <w:rPr>
+          <w:caps w:val="0"/>
+          <w:smallCaps w:val="0"/>
+          <w:strike w:val="0"/>
+          <w:dstrike w:val="0"/>
+          <w:outline w:val="0"/>
+          <w:color w:val="000000"/>
+          <w:spacing w:val="0"/>
+          <w:kern w:val="0"/>
+          <w:position w:val="0"/>
+          <w:sz w:val="22"/>
+          <w:szCs w:val="22"/>
+          <w:u w:val="none" w:color="000000"/>
+          <w:vertAlign w:val="baseline"/>
+        </w:rPr>
+      </w:pPr>
+      <w:r>
+        <w:rPr>
+          <w:caps w:val="0"/>
+          <w:smallCaps w:val="0"/>
+          <w:strike w:val="0"/>
+          <w:dstrike w:val="0"/>
+          <w:outline w:val="0"/>
+          <w:color w:val="000000"/>
+          <w:spacing w:val="0"/>
+          <w:kern w:val="0"/>
+          <w:position w:val="0"/>
+          <w:sz w:val="22"/>
+          <w:szCs w:val="22"/>
+          <w:u w:val="none" w:color="000000"/>
+          <w:vertAlign w:val="baseline"/>
+          <w:rtl w:val="0"/>
+          <w:lang w:val="nl-NL"/>
+        </w:rPr>
+        <w:t>Sander - Server: model package</w:t>
+      </w:r>
+    </w:p>
+    <w:p>
+      <w:pPr>
+        <w:pStyle w:val="Hoofdtekst A"/>
+        <w:rPr>
+          <w:caps w:val="0"/>
+          <w:smallCaps w:val="0"/>
+          <w:strike w:val="0"/>
+          <w:dstrike w:val="0"/>
+          <w:outline w:val="0"/>
+          <w:color w:val="000000"/>
+          <w:spacing w:val="0"/>
+          <w:kern w:val="0"/>
+          <w:position w:val="0"/>
+          <w:sz w:val="22"/>
+          <w:szCs w:val="22"/>
+          <w:u w:val="none" w:color="000000"/>
+          <w:vertAlign w:val="baseline"/>
+        </w:rPr>
+      </w:pPr>
+      <w:r>
+        <w:rPr>
+          <w:caps w:val="0"/>
+          <w:smallCaps w:val="0"/>
+          <w:strike w:val="0"/>
+          <w:dstrike w:val="0"/>
+          <w:outline w:val="0"/>
+          <w:color w:val="000000"/>
+          <w:spacing w:val="0"/>
+          <w:kern w:val="0"/>
+          <w:position w:val="0"/>
+          <w:sz w:val="22"/>
+          <w:szCs w:val="22"/>
+          <w:u w:val="none" w:color="000000"/>
+          <w:vertAlign w:val="baseline"/>
+          <w:rtl w:val="0"/>
+          <w:lang w:val="nl-NL"/>
+        </w:rPr>
+        <w:t>Sille - Client</w:t>
+      </w:r>
+    </w:p>
+    <w:p>
+      <w:pPr>
+        <w:pStyle w:val="Hoofdtekst A"/>
+        <w:rPr>
+          <w:caps w:val="0"/>
+          <w:smallCaps w:val="0"/>
+          <w:strike w:val="0"/>
+          <w:dstrike w:val="0"/>
+          <w:outline w:val="0"/>
+          <w:color w:val="000000"/>
+          <w:spacing w:val="0"/>
+          <w:kern w:val="0"/>
+          <w:position w:val="0"/>
+          <w:sz w:val="22"/>
+          <w:szCs w:val="22"/>
+          <w:u w:val="none" w:color="000000"/>
+          <w:vertAlign w:val="baseline"/>
+        </w:rPr>
+      </w:pPr>
+      <w:r>
+        <w:rPr>
+          <w:caps w:val="0"/>
+          <w:smallCaps w:val="0"/>
+          <w:strike w:val="0"/>
+          <w:dstrike w:val="0"/>
+          <w:outline w:val="0"/>
+          <w:color w:val="000000"/>
+          <w:spacing w:val="0"/>
+          <w:kern w:val="0"/>
+          <w:position w:val="0"/>
+          <w:sz w:val="22"/>
+          <w:szCs w:val="22"/>
+          <w:u w:val="none" w:color="000000"/>
+          <w:vertAlign w:val="baseline"/>
+          <w:rtl w:val="0"/>
+          <w:lang w:val="nl-NL"/>
+        </w:rPr>
+        <w:t>Shirley - Core</w:t>
+      </w:r>
+    </w:p>
+    <w:p>
+      <w:pPr>
+        <w:pStyle w:val="Hoofdtekst A"/>
+        <w:rPr>
+          <w:caps w:val="0"/>
+          <w:smallCaps w:val="0"/>
+          <w:strike w:val="0"/>
+          <w:dstrike w:val="0"/>
+          <w:outline w:val="0"/>
+          <w:color w:val="000000"/>
+          <w:spacing w:val="0"/>
+          <w:kern w:val="0"/>
+          <w:position w:val="0"/>
+          <w:sz w:val="22"/>
+          <w:szCs w:val="22"/>
+          <w:u w:val="none" w:color="000000"/>
+          <w:vertAlign w:val="baseline"/>
+        </w:rPr>
+      </w:pPr>
+      <w:r>
+        <w:rPr>
+          <w:caps w:val="0"/>
+          <w:smallCaps w:val="0"/>
+          <w:strike w:val="0"/>
+          <w:dstrike w:val="0"/>
+          <w:outline w:val="0"/>
+          <w:color w:val="000000"/>
+          <w:spacing w:val="0"/>
+          <w:kern w:val="0"/>
+          <w:position w:val="0"/>
+          <w:sz w:val="22"/>
+          <w:szCs w:val="22"/>
+          <w:u w:val="none" w:color="000000"/>
+          <w:vertAlign w:val="baseline"/>
+          <w:rtl w:val="0"/>
+          <w:lang w:val="nl-NL"/>
+        </w:rPr>
+        <w:t>Daniel - Server: controller, eis, environment and loggin</w:t>
+      </w:r>
+    </w:p>
+    <w:p>
+      <w:pPr>
+        <w:pStyle w:val="Hoofdtekst A"/>
+        <w:rPr>
+          <w:caps w:val="0"/>
+          <w:smallCaps w:val="0"/>
+          <w:strike w:val="0"/>
+          <w:dstrike w:val="0"/>
+          <w:outline w:val="0"/>
+          <w:color w:val="000000"/>
+          <w:spacing w:val="0"/>
+          <w:kern w:val="0"/>
+          <w:position w:val="0"/>
+          <w:sz w:val="22"/>
+          <w:szCs w:val="22"/>
+          <w:u w:val="none" w:color="000000"/>
+          <w:vertAlign w:val="baseline"/>
+        </w:rPr>
+      </w:pPr>
+      <w:r>
+        <w:rPr>
+          <w:caps w:val="0"/>
+          <w:smallCaps w:val="0"/>
+          <w:strike w:val="0"/>
+          <w:dstrike w:val="0"/>
+          <w:outline w:val="0"/>
+          <w:color w:val="000000"/>
+          <w:spacing w:val="0"/>
+          <w:kern w:val="0"/>
+          <w:position w:val="0"/>
+          <w:sz w:val="22"/>
+          <w:szCs w:val="22"/>
+          <w:u w:val="none" w:color="000000"/>
+          <w:vertAlign w:val="baseline"/>
+          <w:rtl w:val="0"/>
+          <w:lang w:val="nl-NL"/>
+        </w:rPr>
+        <w:t xml:space="preserve">Martin - Server: repast, util and view </w:t>
+      </w:r>
+    </w:p>
+    <w:p>
+      <w:pPr>
+        <w:pStyle w:val="Hoofdtekst A"/>
+        <w:rPr>
+          <w:caps w:val="0"/>
+          <w:smallCaps w:val="0"/>
+          <w:strike w:val="0"/>
+          <w:dstrike w:val="0"/>
+          <w:outline w:val="0"/>
+          <w:color w:val="000000"/>
+          <w:spacing w:val="0"/>
+          <w:kern w:val="0"/>
+          <w:position w:val="32"/>
           <w:sz w:val="26"/>
           <w:szCs w:val="26"/>
           <w:u w:val="none" w:color="000000"/>
@@ -536,7 +776,7 @@
           <w:color w:val="000000"/>
           <w:spacing w:val="0"/>
           <w:kern w:val="0"/>
-          <w:position w:val="16"/>
+          <w:position w:val="32"/>
           <w:sz w:val="26"/>
           <w:szCs w:val="26"/>
           <w:u w:val="none" w:color="000000"/>
@@ -581,7 +821,7 @@
           <w:position w:val="0"/>
           <w:sz w:val="22"/>
           <w:szCs w:val="22"/>
-          <w:u w:val="none"/>
+          <w:u w:val="none" w:color="000000"/>
         </w:rPr>
       </w:pPr>
       <w:r>
@@ -599,7 +839,7 @@
         <w:pStyle w:val="Hoofdtekst A"/>
         <w:numPr>
           <w:ilvl w:val="0"/>
-          <w:numId w:val="23"/>
+          <w:numId w:val="24"/>
         </w:numPr>
         <w:tabs>
           <w:tab w:val="left" w:pos="240"/>
@@ -628,16 +868,7 @@
           <w:rtl w:val="0"/>
           <w:lang w:val="nl-NL"/>
         </w:rPr>
-        <w:t>Duplication</w:t>
-      </w:r>
-      <w:r>
-        <w:rPr>
-          <w:sz w:val="22"/>
-          <w:szCs w:val="22"/>
-          <w:rtl w:val="0"/>
-          <w:lang w:val="nl-NL"/>
-        </w:rPr>
-        <w:t xml:space="preserve"> in volgende package verminderen: nl.tudelft.bw4t.scenariogui.editor.controller (zie sonar voor details welke classes en welke stukken lines zijn.)</w:t>
+        <w:t>Duplication in volgende package verminderen: nl.tudelft.bw4t.scenariogui.editor.controller (zie sonar voor details welke classes en welke stukken lines zijn.)</w:t>
       </w:r>
     </w:p>
     <w:p>
@@ -645,7 +876,7 @@
         <w:pStyle w:val="Hoofdtekst A"/>
         <w:numPr>
           <w:ilvl w:val="0"/>
-          <w:numId w:val="26"/>
+          <w:numId w:val="27"/>
         </w:numPr>
         <w:tabs>
           <w:tab w:val="left" w:pos="240"/>
@@ -673,7 +904,7 @@
         <w:pStyle w:val="Hoofdtekst A"/>
         <w:numPr>
           <w:ilvl w:val="0"/>
-          <w:numId w:val="29"/>
+          <w:numId w:val="30"/>
         </w:numPr>
         <w:tabs>
           <w:tab w:val="left" w:pos="240"/>
@@ -701,7 +932,7 @@
         <w:pStyle w:val="Hoofdtekst A"/>
         <w:numPr>
           <w:ilvl w:val="0"/>
-          <w:numId w:val="32"/>
+          <w:numId w:val="33"/>
         </w:numPr>
         <w:tabs>
           <w:tab w:val="left" w:pos="240"/>
@@ -804,10 +1035,10 @@
       <w:lvlJc w:val="left"/>
       <w:pPr>
         <w:tabs>
-          <w:tab w:val="num" w:pos="442"/>
-          <w:tab w:val="clear" w:pos="0"/>
-        </w:tabs>
-        <w:ind w:left="442" w:hanging="202"/>
+          <w:tab w:val="num" w:pos="425"/>
+          <w:tab w:val="clear" w:pos="0"/>
+        </w:tabs>
+        <w:ind w:left="425" w:hanging="185"/>
       </w:pPr>
       <w:rPr>
         <w:rFonts w:ascii="Helvetica" w:cs="Helvetica" w:hAnsi="Helvetica" w:eastAsia="Helvetica"/>
@@ -827,10 +1058,10 @@
       <w:lvlJc w:val="left"/>
       <w:pPr>
         <w:tabs>
-          <w:tab w:val="num" w:pos="682"/>
-          <w:tab w:val="clear" w:pos="0"/>
-        </w:tabs>
-        <w:ind w:left="682" w:hanging="202"/>
+          <w:tab w:val="num" w:pos="665"/>
+          <w:tab w:val="clear" w:pos="0"/>
+        </w:tabs>
+        <w:ind w:left="665" w:hanging="185"/>
       </w:pPr>
       <w:rPr>
         <w:rFonts w:ascii="Helvetica" w:cs="Helvetica" w:hAnsi="Helvetica" w:eastAsia="Helvetica"/>
@@ -850,10 +1081,10 @@
       <w:lvlJc w:val="left"/>
       <w:pPr>
         <w:tabs>
-          <w:tab w:val="num" w:pos="922"/>
-          <w:tab w:val="clear" w:pos="0"/>
-        </w:tabs>
-        <w:ind w:left="922" w:hanging="202"/>
+          <w:tab w:val="num" w:pos="905"/>
+          <w:tab w:val="clear" w:pos="0"/>
+        </w:tabs>
+        <w:ind w:left="905" w:hanging="185"/>
       </w:pPr>
       <w:rPr>
         <w:rFonts w:ascii="Helvetica" w:cs="Helvetica" w:hAnsi="Helvetica" w:eastAsia="Helvetica"/>
@@ -873,10 +1104,10 @@
       <w:lvlJc w:val="left"/>
       <w:pPr>
         <w:tabs>
-          <w:tab w:val="num" w:pos="1162"/>
-          <w:tab w:val="clear" w:pos="0"/>
-        </w:tabs>
-        <w:ind w:left="1162" w:hanging="202"/>
+          <w:tab w:val="num" w:pos="1145"/>
+          <w:tab w:val="clear" w:pos="0"/>
+        </w:tabs>
+        <w:ind w:left="1145" w:hanging="185"/>
       </w:pPr>
       <w:rPr>
         <w:rFonts w:ascii="Helvetica" w:cs="Helvetica" w:hAnsi="Helvetica" w:eastAsia="Helvetica"/>
@@ -896,10 +1127,10 @@
       <w:lvlJc w:val="left"/>
       <w:pPr>
         <w:tabs>
-          <w:tab w:val="num" w:pos="1402"/>
-          <w:tab w:val="clear" w:pos="0"/>
-        </w:tabs>
-        <w:ind w:left="1402" w:hanging="202"/>
+          <w:tab w:val="num" w:pos="1385"/>
+          <w:tab w:val="clear" w:pos="0"/>
+        </w:tabs>
+        <w:ind w:left="1385" w:hanging="185"/>
       </w:pPr>
       <w:rPr>
         <w:rFonts w:ascii="Helvetica" w:cs="Helvetica" w:hAnsi="Helvetica" w:eastAsia="Helvetica"/>
@@ -919,10 +1150,10 @@
       <w:lvlJc w:val="left"/>
       <w:pPr>
         <w:tabs>
-          <w:tab w:val="num" w:pos="1642"/>
-          <w:tab w:val="clear" w:pos="0"/>
-        </w:tabs>
-        <w:ind w:left="1642" w:hanging="202"/>
+          <w:tab w:val="num" w:pos="1625"/>
+          <w:tab w:val="clear" w:pos="0"/>
+        </w:tabs>
+        <w:ind w:left="1625" w:hanging="185"/>
       </w:pPr>
       <w:rPr>
         <w:rFonts w:ascii="Helvetica" w:cs="Helvetica" w:hAnsi="Helvetica" w:eastAsia="Helvetica"/>
@@ -942,10 +1173,10 @@
       <w:lvlJc w:val="left"/>
       <w:pPr>
         <w:tabs>
-          <w:tab w:val="num" w:pos="1882"/>
-          <w:tab w:val="clear" w:pos="0"/>
-        </w:tabs>
-        <w:ind w:left="1882" w:hanging="202"/>
+          <w:tab w:val="num" w:pos="1865"/>
+          <w:tab w:val="clear" w:pos="0"/>
+        </w:tabs>
+        <w:ind w:left="1865" w:hanging="185"/>
       </w:pPr>
       <w:rPr>
         <w:rFonts w:ascii="Helvetica" w:cs="Helvetica" w:hAnsi="Helvetica" w:eastAsia="Helvetica"/>
@@ -965,10 +1196,10 @@
       <w:lvlJc w:val="left"/>
       <w:pPr>
         <w:tabs>
-          <w:tab w:val="num" w:pos="2122"/>
-          <w:tab w:val="clear" w:pos="0"/>
-        </w:tabs>
-        <w:ind w:left="2122" w:hanging="202"/>
+          <w:tab w:val="num" w:pos="2105"/>
+          <w:tab w:val="clear" w:pos="0"/>
+        </w:tabs>
+        <w:ind w:left="2105" w:hanging="185"/>
       </w:pPr>
       <w:rPr>
         <w:rFonts w:ascii="Helvetica" w:cs="Helvetica" w:hAnsi="Helvetica" w:eastAsia="Helvetica"/>
@@ -1117,10 +1348,10 @@
       <w:lvlJc w:val="left"/>
       <w:pPr>
         <w:tabs>
-          <w:tab w:val="num" w:pos="442"/>
-          <w:tab w:val="clear" w:pos="0"/>
-        </w:tabs>
-        <w:ind w:left="442" w:hanging="202"/>
+          <w:tab w:val="num" w:pos="425"/>
+          <w:tab w:val="clear" w:pos="0"/>
+        </w:tabs>
+        <w:ind w:left="425" w:hanging="185"/>
       </w:pPr>
       <w:rPr>
         <w:rFonts w:ascii="Helvetica" w:cs="Helvetica" w:hAnsi="Helvetica" w:eastAsia="Helvetica"/>
@@ -1140,10 +1371,10 @@
       <w:lvlJc w:val="left"/>
       <w:pPr>
         <w:tabs>
-          <w:tab w:val="num" w:pos="682"/>
-          <w:tab w:val="clear" w:pos="0"/>
-        </w:tabs>
-        <w:ind w:left="682" w:hanging="202"/>
+          <w:tab w:val="num" w:pos="665"/>
+          <w:tab w:val="clear" w:pos="0"/>
+        </w:tabs>
+        <w:ind w:left="665" w:hanging="185"/>
       </w:pPr>
       <w:rPr>
         <w:rFonts w:ascii="Helvetica" w:cs="Helvetica" w:hAnsi="Helvetica" w:eastAsia="Helvetica"/>
@@ -1163,10 +1394,10 @@
       <w:lvlJc w:val="left"/>
       <w:pPr>
         <w:tabs>
-          <w:tab w:val="num" w:pos="922"/>
-          <w:tab w:val="clear" w:pos="0"/>
-        </w:tabs>
-        <w:ind w:left="922" w:hanging="202"/>
+          <w:tab w:val="num" w:pos="905"/>
+          <w:tab w:val="clear" w:pos="0"/>
+        </w:tabs>
+        <w:ind w:left="905" w:hanging="185"/>
       </w:pPr>
       <w:rPr>
         <w:rFonts w:ascii="Helvetica" w:cs="Helvetica" w:hAnsi="Helvetica" w:eastAsia="Helvetica"/>
@@ -1186,10 +1417,10 @@
       <w:lvlJc w:val="left"/>
       <w:pPr>
         <w:tabs>
-          <w:tab w:val="num" w:pos="1162"/>
-          <w:tab w:val="clear" w:pos="0"/>
-        </w:tabs>
-        <w:ind w:left="1162" w:hanging="202"/>
+          <w:tab w:val="num" w:pos="1145"/>
+          <w:tab w:val="clear" w:pos="0"/>
+        </w:tabs>
+        <w:ind w:left="1145" w:hanging="185"/>
       </w:pPr>
       <w:rPr>
         <w:rFonts w:ascii="Helvetica" w:cs="Helvetica" w:hAnsi="Helvetica" w:eastAsia="Helvetica"/>
@@ -1209,10 +1440,10 @@
       <w:lvlJc w:val="left"/>
       <w:pPr>
         <w:tabs>
-          <w:tab w:val="num" w:pos="1402"/>
-          <w:tab w:val="clear" w:pos="0"/>
-        </w:tabs>
-        <w:ind w:left="1402" w:hanging="202"/>
+          <w:tab w:val="num" w:pos="1385"/>
+          <w:tab w:val="clear" w:pos="0"/>
+        </w:tabs>
+        <w:ind w:left="1385" w:hanging="185"/>
       </w:pPr>
       <w:rPr>
         <w:rFonts w:ascii="Helvetica" w:cs="Helvetica" w:hAnsi="Helvetica" w:eastAsia="Helvetica"/>
@@ -1232,10 +1463,10 @@
       <w:lvlJc w:val="left"/>
       <w:pPr>
         <w:tabs>
-          <w:tab w:val="num" w:pos="1642"/>
-          <w:tab w:val="clear" w:pos="0"/>
-        </w:tabs>
-        <w:ind w:left="1642" w:hanging="202"/>
+          <w:tab w:val="num" w:pos="1625"/>
+          <w:tab w:val="clear" w:pos="0"/>
+        </w:tabs>
+        <w:ind w:left="1625" w:hanging="185"/>
       </w:pPr>
       <w:rPr>
         <w:rFonts w:ascii="Helvetica" w:cs="Helvetica" w:hAnsi="Helvetica" w:eastAsia="Helvetica"/>
@@ -1255,10 +1486,10 @@
       <w:lvlJc w:val="left"/>
       <w:pPr>
         <w:tabs>
-          <w:tab w:val="num" w:pos="1882"/>
-          <w:tab w:val="clear" w:pos="0"/>
-        </w:tabs>
-        <w:ind w:left="1882" w:hanging="202"/>
+          <w:tab w:val="num" w:pos="1865"/>
+          <w:tab w:val="clear" w:pos="0"/>
+        </w:tabs>
+        <w:ind w:left="1865" w:hanging="185"/>
       </w:pPr>
       <w:rPr>
         <w:rFonts w:ascii="Helvetica" w:cs="Helvetica" w:hAnsi="Helvetica" w:eastAsia="Helvetica"/>
@@ -1278,10 +1509,10 @@
       <w:lvlJc w:val="left"/>
       <w:pPr>
         <w:tabs>
-          <w:tab w:val="num" w:pos="2122"/>
-          <w:tab w:val="clear" w:pos="0"/>
-        </w:tabs>
-        <w:ind w:left="2122" w:hanging="202"/>
+          <w:tab w:val="num" w:pos="2105"/>
+          <w:tab w:val="clear" w:pos="0"/>
+        </w:tabs>
+        <w:ind w:left="2105" w:hanging="185"/>
       </w:pPr>
       <w:rPr>
         <w:rFonts w:ascii="Helvetica" w:cs="Helvetica" w:hAnsi="Helvetica" w:eastAsia="Helvetica"/>
@@ -1835,7 +2066,6 @@
         <w:ind w:left="203" w:hanging="203"/>
       </w:pPr>
       <w:rPr>
-        <w:rFonts w:ascii="Helvetica" w:cs="Helvetica" w:hAnsi="Helvetica" w:eastAsia="Helvetica"/>
         <w:position w:val="0"/>
         <w:sz w:val="22"/>
         <w:szCs w:val="22"/>
@@ -1851,13 +2081,12 @@
       <w:lvlJc w:val="left"/>
       <w:pPr>
         <w:tabs>
-          <w:tab w:val="num" w:pos="460"/>
-          <w:tab w:val="clear" w:pos="0"/>
-        </w:tabs>
-        <w:ind w:left="460" w:hanging="220"/>
-      </w:pPr>
-      <w:rPr>
-        <w:rFonts w:ascii="Helvetica" w:cs="Helvetica" w:hAnsi="Helvetica" w:eastAsia="Helvetica"/>
+          <w:tab w:val="num" w:pos="442"/>
+          <w:tab w:val="clear" w:pos="0"/>
+        </w:tabs>
+        <w:ind w:left="442" w:hanging="202"/>
+      </w:pPr>
+      <w:rPr>
         <w:position w:val="0"/>
         <w:sz w:val="22"/>
         <w:szCs w:val="22"/>
@@ -1873,13 +2102,12 @@
       <w:lvlJc w:val="left"/>
       <w:pPr>
         <w:tabs>
-          <w:tab w:val="num" w:pos="700"/>
-          <w:tab w:val="clear" w:pos="0"/>
-        </w:tabs>
-        <w:ind w:left="700" w:hanging="220"/>
-      </w:pPr>
-      <w:rPr>
-        <w:rFonts w:ascii="Helvetica" w:cs="Helvetica" w:hAnsi="Helvetica" w:eastAsia="Helvetica"/>
+          <w:tab w:val="num" w:pos="682"/>
+          <w:tab w:val="clear" w:pos="0"/>
+        </w:tabs>
+        <w:ind w:left="682" w:hanging="202"/>
+      </w:pPr>
+      <w:rPr>
         <w:position w:val="0"/>
         <w:sz w:val="22"/>
         <w:szCs w:val="22"/>
@@ -1895,13 +2123,12 @@
       <w:lvlJc w:val="left"/>
       <w:pPr>
         <w:tabs>
-          <w:tab w:val="num" w:pos="940"/>
-          <w:tab w:val="clear" w:pos="0"/>
-        </w:tabs>
-        <w:ind w:left="940" w:hanging="220"/>
-      </w:pPr>
-      <w:rPr>
-        <w:rFonts w:ascii="Helvetica" w:cs="Helvetica" w:hAnsi="Helvetica" w:eastAsia="Helvetica"/>
+          <w:tab w:val="num" w:pos="922"/>
+          <w:tab w:val="clear" w:pos="0"/>
+        </w:tabs>
+        <w:ind w:left="922" w:hanging="202"/>
+      </w:pPr>
+      <w:rPr>
         <w:position w:val="0"/>
         <w:sz w:val="22"/>
         <w:szCs w:val="22"/>
@@ -1917,13 +2144,12 @@
       <w:lvlJc w:val="left"/>
       <w:pPr>
         <w:tabs>
-          <w:tab w:val="num" w:pos="1180"/>
-          <w:tab w:val="clear" w:pos="0"/>
-        </w:tabs>
-        <w:ind w:left="1180" w:hanging="220"/>
-      </w:pPr>
-      <w:rPr>
-        <w:rFonts w:ascii="Helvetica" w:cs="Helvetica" w:hAnsi="Helvetica" w:eastAsia="Helvetica"/>
+          <w:tab w:val="num" w:pos="1162"/>
+          <w:tab w:val="clear" w:pos="0"/>
+        </w:tabs>
+        <w:ind w:left="1162" w:hanging="202"/>
+      </w:pPr>
+      <w:rPr>
         <w:position w:val="0"/>
         <w:sz w:val="22"/>
         <w:szCs w:val="22"/>
@@ -1939,13 +2165,12 @@
       <w:lvlJc w:val="left"/>
       <w:pPr>
         <w:tabs>
-          <w:tab w:val="num" w:pos="1420"/>
-          <w:tab w:val="clear" w:pos="0"/>
-        </w:tabs>
-        <w:ind w:left="1420" w:hanging="220"/>
-      </w:pPr>
-      <w:rPr>
-        <w:rFonts w:ascii="Helvetica" w:cs="Helvetica" w:hAnsi="Helvetica" w:eastAsia="Helvetica"/>
+          <w:tab w:val="num" w:pos="1402"/>
+          <w:tab w:val="clear" w:pos="0"/>
+        </w:tabs>
+        <w:ind w:left="1402" w:hanging="202"/>
+      </w:pPr>
+      <w:rPr>
         <w:position w:val="0"/>
         <w:sz w:val="22"/>
         <w:szCs w:val="22"/>
@@ -1961,13 +2186,12 @@
       <w:lvlJc w:val="left"/>
       <w:pPr>
         <w:tabs>
-          <w:tab w:val="num" w:pos="1660"/>
-          <w:tab w:val="clear" w:pos="0"/>
-        </w:tabs>
-        <w:ind w:left="1660" w:hanging="220"/>
-      </w:pPr>
-      <w:rPr>
-        <w:rFonts w:ascii="Helvetica" w:cs="Helvetica" w:hAnsi="Helvetica" w:eastAsia="Helvetica"/>
+          <w:tab w:val="num" w:pos="1642"/>
+          <w:tab w:val="clear" w:pos="0"/>
+        </w:tabs>
+        <w:ind w:left="1642" w:hanging="202"/>
+      </w:pPr>
+      <w:rPr>
         <w:position w:val="0"/>
         <w:sz w:val="22"/>
         <w:szCs w:val="22"/>
@@ -1983,13 +2207,12 @@
       <w:lvlJc w:val="left"/>
       <w:pPr>
         <w:tabs>
-          <w:tab w:val="num" w:pos="1900"/>
-          <w:tab w:val="clear" w:pos="0"/>
-        </w:tabs>
-        <w:ind w:left="1900" w:hanging="220"/>
-      </w:pPr>
-      <w:rPr>
-        <w:rFonts w:ascii="Helvetica" w:cs="Helvetica" w:hAnsi="Helvetica" w:eastAsia="Helvetica"/>
+          <w:tab w:val="num" w:pos="1882"/>
+          <w:tab w:val="clear" w:pos="0"/>
+        </w:tabs>
+        <w:ind w:left="1882" w:hanging="202"/>
+      </w:pPr>
+      <w:rPr>
         <w:position w:val="0"/>
         <w:sz w:val="22"/>
         <w:szCs w:val="22"/>
@@ -2005,13 +2228,12 @@
       <w:lvlJc w:val="left"/>
       <w:pPr>
         <w:tabs>
-          <w:tab w:val="num" w:pos="2140"/>
-          <w:tab w:val="clear" w:pos="0"/>
-        </w:tabs>
-        <w:ind w:left="2140" w:hanging="220"/>
-      </w:pPr>
-      <w:rPr>
-        <w:rFonts w:ascii="Helvetica" w:cs="Helvetica" w:hAnsi="Helvetica" w:eastAsia="Helvetica"/>
+          <w:tab w:val="num" w:pos="2122"/>
+          <w:tab w:val="clear" w:pos="0"/>
+        </w:tabs>
+        <w:ind w:left="2122" w:hanging="202"/>
+      </w:pPr>
+      <w:rPr>
         <w:position w:val="0"/>
         <w:sz w:val="22"/>
         <w:szCs w:val="22"/>
@@ -2139,7 +2361,6 @@
         <w:ind w:left="203" w:hanging="203"/>
       </w:pPr>
       <w:rPr>
-        <w:rFonts w:ascii="Helvetica" w:cs="Helvetica" w:hAnsi="Helvetica" w:eastAsia="Helvetica"/>
         <w:position w:val="0"/>
         <w:sz w:val="22"/>
         <w:szCs w:val="22"/>
@@ -2155,13 +2376,12 @@
       <w:lvlJc w:val="left"/>
       <w:pPr>
         <w:tabs>
-          <w:tab w:val="num" w:pos="460"/>
-          <w:tab w:val="clear" w:pos="0"/>
-        </w:tabs>
-        <w:ind w:left="460" w:hanging="220"/>
-      </w:pPr>
-      <w:rPr>
-        <w:rFonts w:ascii="Helvetica" w:cs="Helvetica" w:hAnsi="Helvetica" w:eastAsia="Helvetica"/>
+          <w:tab w:val="num" w:pos="442"/>
+          <w:tab w:val="clear" w:pos="0"/>
+        </w:tabs>
+        <w:ind w:left="442" w:hanging="202"/>
+      </w:pPr>
+      <w:rPr>
         <w:position w:val="0"/>
         <w:sz w:val="22"/>
         <w:szCs w:val="22"/>
@@ -2177,13 +2397,12 @@
       <w:lvlJc w:val="left"/>
       <w:pPr>
         <w:tabs>
-          <w:tab w:val="num" w:pos="700"/>
-          <w:tab w:val="clear" w:pos="0"/>
-        </w:tabs>
-        <w:ind w:left="700" w:hanging="220"/>
-      </w:pPr>
-      <w:rPr>
-        <w:rFonts w:ascii="Helvetica" w:cs="Helvetica" w:hAnsi="Helvetica" w:eastAsia="Helvetica"/>
+          <w:tab w:val="num" w:pos="682"/>
+          <w:tab w:val="clear" w:pos="0"/>
+        </w:tabs>
+        <w:ind w:left="682" w:hanging="202"/>
+      </w:pPr>
+      <w:rPr>
         <w:position w:val="0"/>
         <w:sz w:val="22"/>
         <w:szCs w:val="22"/>
@@ -2199,13 +2418,12 @@
       <w:lvlJc w:val="left"/>
       <w:pPr>
         <w:tabs>
-          <w:tab w:val="num" w:pos="940"/>
-          <w:tab w:val="clear" w:pos="0"/>
-        </w:tabs>
-        <w:ind w:left="940" w:hanging="220"/>
-      </w:pPr>
-      <w:rPr>
-        <w:rFonts w:ascii="Helvetica" w:cs="Helvetica" w:hAnsi="Helvetica" w:eastAsia="Helvetica"/>
+          <w:tab w:val="num" w:pos="922"/>
+          <w:tab w:val="clear" w:pos="0"/>
+        </w:tabs>
+        <w:ind w:left="922" w:hanging="202"/>
+      </w:pPr>
+      <w:rPr>
         <w:position w:val="0"/>
         <w:sz w:val="22"/>
         <w:szCs w:val="22"/>
@@ -2221,13 +2439,12 @@
       <w:lvlJc w:val="left"/>
       <w:pPr>
         <w:tabs>
-          <w:tab w:val="num" w:pos="1180"/>
-          <w:tab w:val="clear" w:pos="0"/>
-        </w:tabs>
-        <w:ind w:left="1180" w:hanging="220"/>
-      </w:pPr>
-      <w:rPr>
-        <w:rFonts w:ascii="Helvetica" w:cs="Helvetica" w:hAnsi="Helvetica" w:eastAsia="Helvetica"/>
+          <w:tab w:val="num" w:pos="1162"/>
+          <w:tab w:val="clear" w:pos="0"/>
+        </w:tabs>
+        <w:ind w:left="1162" w:hanging="202"/>
+      </w:pPr>
+      <w:rPr>
         <w:position w:val="0"/>
         <w:sz w:val="22"/>
         <w:szCs w:val="22"/>
@@ -2243,13 +2460,12 @@
       <w:lvlJc w:val="left"/>
       <w:pPr>
         <w:tabs>
-          <w:tab w:val="num" w:pos="1420"/>
-          <w:tab w:val="clear" w:pos="0"/>
-        </w:tabs>
-        <w:ind w:left="1420" w:hanging="220"/>
-      </w:pPr>
-      <w:rPr>
-        <w:rFonts w:ascii="Helvetica" w:cs="Helvetica" w:hAnsi="Helvetica" w:eastAsia="Helvetica"/>
+          <w:tab w:val="num" w:pos="1402"/>
+          <w:tab w:val="clear" w:pos="0"/>
+        </w:tabs>
+        <w:ind w:left="1402" w:hanging="202"/>
+      </w:pPr>
+      <w:rPr>
         <w:position w:val="0"/>
         <w:sz w:val="22"/>
         <w:szCs w:val="22"/>
@@ -2265,13 +2481,12 @@
       <w:lvlJc w:val="left"/>
       <w:pPr>
         <w:tabs>
-          <w:tab w:val="num" w:pos="1660"/>
-          <w:tab w:val="clear" w:pos="0"/>
-        </w:tabs>
-        <w:ind w:left="1660" w:hanging="220"/>
-      </w:pPr>
-      <w:rPr>
-        <w:rFonts w:ascii="Helvetica" w:cs="Helvetica" w:hAnsi="Helvetica" w:eastAsia="Helvetica"/>
+          <w:tab w:val="num" w:pos="1642"/>
+          <w:tab w:val="clear" w:pos="0"/>
+        </w:tabs>
+        <w:ind w:left="1642" w:hanging="202"/>
+      </w:pPr>
+      <w:rPr>
         <w:position w:val="0"/>
         <w:sz w:val="22"/>
         <w:szCs w:val="22"/>
@@ -2287,13 +2502,12 @@
       <w:lvlJc w:val="left"/>
       <w:pPr>
         <w:tabs>
-          <w:tab w:val="num" w:pos="1900"/>
-          <w:tab w:val="clear" w:pos="0"/>
-        </w:tabs>
-        <w:ind w:left="1900" w:hanging="220"/>
-      </w:pPr>
-      <w:rPr>
-        <w:rFonts w:ascii="Helvetica" w:cs="Helvetica" w:hAnsi="Helvetica" w:eastAsia="Helvetica"/>
+          <w:tab w:val="num" w:pos="1882"/>
+          <w:tab w:val="clear" w:pos="0"/>
+        </w:tabs>
+        <w:ind w:left="1882" w:hanging="202"/>
+      </w:pPr>
+      <w:rPr>
         <w:position w:val="0"/>
         <w:sz w:val="22"/>
         <w:szCs w:val="22"/>
@@ -2309,13 +2523,12 @@
       <w:lvlJc w:val="left"/>
       <w:pPr>
         <w:tabs>
-          <w:tab w:val="num" w:pos="2140"/>
-          <w:tab w:val="clear" w:pos="0"/>
-        </w:tabs>
-        <w:ind w:left="2140" w:hanging="220"/>
-      </w:pPr>
-      <w:rPr>
-        <w:rFonts w:ascii="Helvetica" w:cs="Helvetica" w:hAnsi="Helvetica" w:eastAsia="Helvetica"/>
+          <w:tab w:val="num" w:pos="2122"/>
+          <w:tab w:val="clear" w:pos="0"/>
+        </w:tabs>
+        <w:ind w:left="2122" w:hanging="202"/>
+      </w:pPr>
+      <w:rPr>
         <w:position w:val="0"/>
         <w:sz w:val="22"/>
         <w:szCs w:val="22"/>
@@ -2340,7 +2553,6 @@
         <w:ind w:left="203" w:hanging="203"/>
       </w:pPr>
       <w:rPr>
-        <w:rFonts w:ascii="Helvetica" w:cs="Helvetica" w:hAnsi="Helvetica" w:eastAsia="Helvetica"/>
         <w:position w:val="0"/>
         <w:sz w:val="22"/>
         <w:szCs w:val="22"/>
@@ -2356,13 +2568,12 @@
       <w:lvlJc w:val="left"/>
       <w:pPr>
         <w:tabs>
-          <w:tab w:val="num" w:pos="460"/>
-          <w:tab w:val="clear" w:pos="0"/>
-        </w:tabs>
-        <w:ind w:left="460" w:hanging="220"/>
-      </w:pPr>
-      <w:rPr>
-        <w:rFonts w:ascii="Helvetica" w:cs="Helvetica" w:hAnsi="Helvetica" w:eastAsia="Helvetica"/>
+          <w:tab w:val="num" w:pos="442"/>
+          <w:tab w:val="clear" w:pos="0"/>
+        </w:tabs>
+        <w:ind w:left="442" w:hanging="202"/>
+      </w:pPr>
+      <w:rPr>
         <w:position w:val="0"/>
         <w:sz w:val="22"/>
         <w:szCs w:val="22"/>
@@ -2378,13 +2589,12 @@
       <w:lvlJc w:val="left"/>
       <w:pPr>
         <w:tabs>
-          <w:tab w:val="num" w:pos="700"/>
-          <w:tab w:val="clear" w:pos="0"/>
-        </w:tabs>
-        <w:ind w:left="700" w:hanging="220"/>
-      </w:pPr>
-      <w:rPr>
-        <w:rFonts w:ascii="Helvetica" w:cs="Helvetica" w:hAnsi="Helvetica" w:eastAsia="Helvetica"/>
+          <w:tab w:val="num" w:pos="682"/>
+          <w:tab w:val="clear" w:pos="0"/>
+        </w:tabs>
+        <w:ind w:left="682" w:hanging="202"/>
+      </w:pPr>
+      <w:rPr>
         <w:position w:val="0"/>
         <w:sz w:val="22"/>
         <w:szCs w:val="22"/>
@@ -2400,13 +2610,12 @@
       <w:lvlJc w:val="left"/>
       <w:pPr>
         <w:tabs>
-          <w:tab w:val="num" w:pos="940"/>
-          <w:tab w:val="clear" w:pos="0"/>
-        </w:tabs>
-        <w:ind w:left="940" w:hanging="220"/>
-      </w:pPr>
-      <w:rPr>
-        <w:rFonts w:ascii="Helvetica" w:cs="Helvetica" w:hAnsi="Helvetica" w:eastAsia="Helvetica"/>
+          <w:tab w:val="num" w:pos="922"/>
+          <w:tab w:val="clear" w:pos="0"/>
+        </w:tabs>
+        <w:ind w:left="922" w:hanging="202"/>
+      </w:pPr>
+      <w:rPr>
         <w:position w:val="0"/>
         <w:sz w:val="22"/>
         <w:szCs w:val="22"/>
@@ -2422,13 +2631,12 @@
       <w:lvlJc w:val="left"/>
       <w:pPr>
         <w:tabs>
-          <w:tab w:val="num" w:pos="1180"/>
-          <w:tab w:val="clear" w:pos="0"/>
-        </w:tabs>
-        <w:ind w:left="1180" w:hanging="220"/>
-      </w:pPr>
-      <w:rPr>
-        <w:rFonts w:ascii="Helvetica" w:cs="Helvetica" w:hAnsi="Helvetica" w:eastAsia="Helvetica"/>
+          <w:tab w:val="num" w:pos="1162"/>
+          <w:tab w:val="clear" w:pos="0"/>
+        </w:tabs>
+        <w:ind w:left="1162" w:hanging="202"/>
+      </w:pPr>
+      <w:rPr>
         <w:position w:val="0"/>
         <w:sz w:val="22"/>
         <w:szCs w:val="22"/>
@@ -2444,13 +2652,12 @@
       <w:lvlJc w:val="left"/>
       <w:pPr>
         <w:tabs>
-          <w:tab w:val="num" w:pos="1420"/>
-          <w:tab w:val="clear" w:pos="0"/>
-        </w:tabs>
-        <w:ind w:left="1420" w:hanging="220"/>
-      </w:pPr>
-      <w:rPr>
-        <w:rFonts w:ascii="Helvetica" w:cs="Helvetica" w:hAnsi="Helvetica" w:eastAsia="Helvetica"/>
+          <w:tab w:val="num" w:pos="1402"/>
+          <w:tab w:val="clear" w:pos="0"/>
+        </w:tabs>
+        <w:ind w:left="1402" w:hanging="202"/>
+      </w:pPr>
+      <w:rPr>
         <w:position w:val="0"/>
         <w:sz w:val="22"/>
         <w:szCs w:val="22"/>
@@ -2466,13 +2673,12 @@
       <w:lvlJc w:val="left"/>
       <w:pPr>
         <w:tabs>
-          <w:tab w:val="num" w:pos="1660"/>
-          <w:tab w:val="clear" w:pos="0"/>
-        </w:tabs>
-        <w:ind w:left="1660" w:hanging="220"/>
-      </w:pPr>
-      <w:rPr>
-        <w:rFonts w:ascii="Helvetica" w:cs="Helvetica" w:hAnsi="Helvetica" w:eastAsia="Helvetica"/>
+          <w:tab w:val="num" w:pos="1642"/>
+          <w:tab w:val="clear" w:pos="0"/>
+        </w:tabs>
+        <w:ind w:left="1642" w:hanging="202"/>
+      </w:pPr>
+      <w:rPr>
         <w:position w:val="0"/>
         <w:sz w:val="22"/>
         <w:szCs w:val="22"/>
@@ -2488,13 +2694,12 @@
       <w:lvlJc w:val="left"/>
       <w:pPr>
         <w:tabs>
-          <w:tab w:val="num" w:pos="1900"/>
-          <w:tab w:val="clear" w:pos="0"/>
-        </w:tabs>
-        <w:ind w:left="1900" w:hanging="220"/>
-      </w:pPr>
-      <w:rPr>
-        <w:rFonts w:ascii="Helvetica" w:cs="Helvetica" w:hAnsi="Helvetica" w:eastAsia="Helvetica"/>
+          <w:tab w:val="num" w:pos="1882"/>
+          <w:tab w:val="clear" w:pos="0"/>
+        </w:tabs>
+        <w:ind w:left="1882" w:hanging="202"/>
+      </w:pPr>
+      <w:rPr>
         <w:position w:val="0"/>
         <w:sz w:val="22"/>
         <w:szCs w:val="22"/>
@@ -2510,13 +2715,12 @@
       <w:lvlJc w:val="left"/>
       <w:pPr>
         <w:tabs>
-          <w:tab w:val="num" w:pos="2140"/>
-          <w:tab w:val="clear" w:pos="0"/>
-        </w:tabs>
-        <w:ind w:left="2140" w:hanging="220"/>
-      </w:pPr>
-      <w:rPr>
-        <w:rFonts w:ascii="Helvetica" w:cs="Helvetica" w:hAnsi="Helvetica" w:eastAsia="Helvetica"/>
+          <w:tab w:val="num" w:pos="2122"/>
+          <w:tab w:val="clear" w:pos="0"/>
+        </w:tabs>
+        <w:ind w:left="2122" w:hanging="202"/>
+      </w:pPr>
+      <w:rPr>
         <w:position w:val="0"/>
         <w:sz w:val="22"/>
         <w:szCs w:val="22"/>
@@ -2644,7 +2848,6 @@
         <w:ind w:left="203" w:hanging="203"/>
       </w:pPr>
       <w:rPr>
-        <w:rFonts w:ascii="Helvetica" w:cs="Helvetica" w:hAnsi="Helvetica" w:eastAsia="Helvetica"/>
         <w:position w:val="0"/>
         <w:sz w:val="22"/>
         <w:szCs w:val="22"/>
@@ -2660,13 +2863,12 @@
       <w:lvlJc w:val="left"/>
       <w:pPr>
         <w:tabs>
-          <w:tab w:val="num" w:pos="460"/>
-          <w:tab w:val="clear" w:pos="0"/>
-        </w:tabs>
-        <w:ind w:left="460" w:hanging="220"/>
-      </w:pPr>
-      <w:rPr>
-        <w:rFonts w:ascii="Helvetica" w:cs="Helvetica" w:hAnsi="Helvetica" w:eastAsia="Helvetica"/>
+          <w:tab w:val="num" w:pos="442"/>
+          <w:tab w:val="clear" w:pos="0"/>
+        </w:tabs>
+        <w:ind w:left="442" w:hanging="202"/>
+      </w:pPr>
+      <w:rPr>
         <w:position w:val="0"/>
         <w:sz w:val="22"/>
         <w:szCs w:val="22"/>
@@ -2682,13 +2884,12 @@
       <w:lvlJc w:val="left"/>
       <w:pPr>
         <w:tabs>
-          <w:tab w:val="num" w:pos="700"/>
-          <w:tab w:val="clear" w:pos="0"/>
-        </w:tabs>
-        <w:ind w:left="700" w:hanging="220"/>
-      </w:pPr>
-      <w:rPr>
-        <w:rFonts w:ascii="Helvetica" w:cs="Helvetica" w:hAnsi="Helvetica" w:eastAsia="Helvetica"/>
+          <w:tab w:val="num" w:pos="682"/>
+          <w:tab w:val="clear" w:pos="0"/>
+        </w:tabs>
+        <w:ind w:left="682" w:hanging="202"/>
+      </w:pPr>
+      <w:rPr>
         <w:position w:val="0"/>
         <w:sz w:val="22"/>
         <w:szCs w:val="22"/>
@@ -2704,13 +2905,12 @@
       <w:lvlJc w:val="left"/>
       <w:pPr>
         <w:tabs>
-          <w:tab w:val="num" w:pos="940"/>
-          <w:tab w:val="clear" w:pos="0"/>
-        </w:tabs>
-        <w:ind w:left="940" w:hanging="220"/>
-      </w:pPr>
-      <w:rPr>
-        <w:rFonts w:ascii="Helvetica" w:cs="Helvetica" w:hAnsi="Helvetica" w:eastAsia="Helvetica"/>
+          <w:tab w:val="num" w:pos="922"/>
+          <w:tab w:val="clear" w:pos="0"/>
+        </w:tabs>
+        <w:ind w:left="922" w:hanging="202"/>
+      </w:pPr>
+      <w:rPr>
         <w:position w:val="0"/>
         <w:sz w:val="22"/>
         <w:szCs w:val="22"/>
@@ -2726,13 +2926,12 @@
       <w:lvlJc w:val="left"/>
       <w:pPr>
         <w:tabs>
-          <w:tab w:val="num" w:pos="1180"/>
-          <w:tab w:val="clear" w:pos="0"/>
-        </w:tabs>
-        <w:ind w:left="1180" w:hanging="220"/>
-      </w:pPr>
-      <w:rPr>
-        <w:rFonts w:ascii="Helvetica" w:cs="Helvetica" w:hAnsi="Helvetica" w:eastAsia="Helvetica"/>
+          <w:tab w:val="num" w:pos="1162"/>
+          <w:tab w:val="clear" w:pos="0"/>
+        </w:tabs>
+        <w:ind w:left="1162" w:hanging="202"/>
+      </w:pPr>
+      <w:rPr>
         <w:position w:val="0"/>
         <w:sz w:val="22"/>
         <w:szCs w:val="22"/>
@@ -2748,13 +2947,12 @@
       <w:lvlJc w:val="left"/>
       <w:pPr>
         <w:tabs>
-          <w:tab w:val="num" w:pos="1420"/>
-          <w:tab w:val="clear" w:pos="0"/>
-        </w:tabs>
-        <w:ind w:left="1420" w:hanging="220"/>
-      </w:pPr>
-      <w:rPr>
-        <w:rFonts w:ascii="Helvetica" w:cs="Helvetica" w:hAnsi="Helvetica" w:eastAsia="Helvetica"/>
+          <w:tab w:val="num" w:pos="1402"/>
+          <w:tab w:val="clear" w:pos="0"/>
+        </w:tabs>
+        <w:ind w:left="1402" w:hanging="202"/>
+      </w:pPr>
+      <w:rPr>
         <w:position w:val="0"/>
         <w:sz w:val="22"/>
         <w:szCs w:val="22"/>
@@ -2770,13 +2968,12 @@
       <w:lvlJc w:val="left"/>
       <w:pPr>
         <w:tabs>
-          <w:tab w:val="num" w:pos="1660"/>
-          <w:tab w:val="clear" w:pos="0"/>
-        </w:tabs>
-        <w:ind w:left="1660" w:hanging="220"/>
-      </w:pPr>
-      <w:rPr>
-        <w:rFonts w:ascii="Helvetica" w:cs="Helvetica" w:hAnsi="Helvetica" w:eastAsia="Helvetica"/>
+          <w:tab w:val="num" w:pos="1642"/>
+          <w:tab w:val="clear" w:pos="0"/>
+        </w:tabs>
+        <w:ind w:left="1642" w:hanging="202"/>
+      </w:pPr>
+      <w:rPr>
         <w:position w:val="0"/>
         <w:sz w:val="22"/>
         <w:szCs w:val="22"/>
@@ -2792,13 +2989,12 @@
       <w:lvlJc w:val="left"/>
       <w:pPr>
         <w:tabs>
-          <w:tab w:val="num" w:pos="1900"/>
-          <w:tab w:val="clear" w:pos="0"/>
-        </w:tabs>
-        <w:ind w:left="1900" w:hanging="220"/>
-      </w:pPr>
-      <w:rPr>
-        <w:rFonts w:ascii="Helvetica" w:cs="Helvetica" w:hAnsi="Helvetica" w:eastAsia="Helvetica"/>
+          <w:tab w:val="num" w:pos="1882"/>
+          <w:tab w:val="clear" w:pos="0"/>
+        </w:tabs>
+        <w:ind w:left="1882" w:hanging="202"/>
+      </w:pPr>
+      <w:rPr>
         <w:position w:val="0"/>
         <w:sz w:val="22"/>
         <w:szCs w:val="22"/>
@@ -2814,13 +3010,12 @@
       <w:lvlJc w:val="left"/>
       <w:pPr>
         <w:tabs>
-          <w:tab w:val="num" w:pos="2140"/>
-          <w:tab w:val="clear" w:pos="0"/>
-        </w:tabs>
-        <w:ind w:left="2140" w:hanging="220"/>
-      </w:pPr>
-      <w:rPr>
-        <w:rFonts w:ascii="Helvetica" w:cs="Helvetica" w:hAnsi="Helvetica" w:eastAsia="Helvetica"/>
+          <w:tab w:val="num" w:pos="2122"/>
+          <w:tab w:val="clear" w:pos="0"/>
+        </w:tabs>
+        <w:ind w:left="2122" w:hanging="202"/>
+      </w:pPr>
+      <w:rPr>
         <w:position w:val="0"/>
         <w:sz w:val="22"/>
         <w:szCs w:val="22"/>
@@ -2861,10 +3056,10 @@
       <w:lvlJc w:val="left"/>
       <w:pPr>
         <w:tabs>
-          <w:tab w:val="num" w:pos="442"/>
-          <w:tab w:val="clear" w:pos="0"/>
-        </w:tabs>
-        <w:ind w:left="442" w:hanging="202"/>
+          <w:tab w:val="num" w:pos="425"/>
+          <w:tab w:val="clear" w:pos="0"/>
+        </w:tabs>
+        <w:ind w:left="425" w:hanging="185"/>
       </w:pPr>
       <w:rPr>
         <w:color w:val="000000"/>
@@ -2883,10 +3078,10 @@
       <w:lvlJc w:val="left"/>
       <w:pPr>
         <w:tabs>
-          <w:tab w:val="num" w:pos="682"/>
-          <w:tab w:val="clear" w:pos="0"/>
-        </w:tabs>
-        <w:ind w:left="682" w:hanging="202"/>
+          <w:tab w:val="num" w:pos="665"/>
+          <w:tab w:val="clear" w:pos="0"/>
+        </w:tabs>
+        <w:ind w:left="665" w:hanging="185"/>
       </w:pPr>
       <w:rPr>
         <w:color w:val="000000"/>
@@ -2905,10 +3100,10 @@
       <w:lvlJc w:val="left"/>
       <w:pPr>
         <w:tabs>
-          <w:tab w:val="num" w:pos="922"/>
-          <w:tab w:val="clear" w:pos="0"/>
-        </w:tabs>
-        <w:ind w:left="922" w:hanging="202"/>
+          <w:tab w:val="num" w:pos="905"/>
+          <w:tab w:val="clear" w:pos="0"/>
+        </w:tabs>
+        <w:ind w:left="905" w:hanging="185"/>
       </w:pPr>
       <w:rPr>
         <w:color w:val="000000"/>
@@ -2927,10 +3122,10 @@
       <w:lvlJc w:val="left"/>
       <w:pPr>
         <w:tabs>
-          <w:tab w:val="num" w:pos="1162"/>
-          <w:tab w:val="clear" w:pos="0"/>
-        </w:tabs>
-        <w:ind w:left="1162" w:hanging="202"/>
+          <w:tab w:val="num" w:pos="1145"/>
+          <w:tab w:val="clear" w:pos="0"/>
+        </w:tabs>
+        <w:ind w:left="1145" w:hanging="185"/>
       </w:pPr>
       <w:rPr>
         <w:color w:val="000000"/>
@@ -2949,10 +3144,10 @@
       <w:lvlJc w:val="left"/>
       <w:pPr>
         <w:tabs>
-          <w:tab w:val="num" w:pos="1402"/>
-          <w:tab w:val="clear" w:pos="0"/>
-        </w:tabs>
-        <w:ind w:left="1402" w:hanging="202"/>
+          <w:tab w:val="num" w:pos="1385"/>
+          <w:tab w:val="clear" w:pos="0"/>
+        </w:tabs>
+        <w:ind w:left="1385" w:hanging="185"/>
       </w:pPr>
       <w:rPr>
         <w:color w:val="000000"/>
@@ -2971,10 +3166,10 @@
       <w:lvlJc w:val="left"/>
       <w:pPr>
         <w:tabs>
-          <w:tab w:val="num" w:pos="1642"/>
-          <w:tab w:val="clear" w:pos="0"/>
-        </w:tabs>
-        <w:ind w:left="1642" w:hanging="202"/>
+          <w:tab w:val="num" w:pos="1625"/>
+          <w:tab w:val="clear" w:pos="0"/>
+        </w:tabs>
+        <w:ind w:left="1625" w:hanging="185"/>
       </w:pPr>
       <w:rPr>
         <w:color w:val="000000"/>
@@ -2993,10 +3188,10 @@
       <w:lvlJc w:val="left"/>
       <w:pPr>
         <w:tabs>
-          <w:tab w:val="num" w:pos="1882"/>
-          <w:tab w:val="clear" w:pos="0"/>
-        </w:tabs>
-        <w:ind w:left="1882" w:hanging="202"/>
+          <w:tab w:val="num" w:pos="1865"/>
+          <w:tab w:val="clear" w:pos="0"/>
+        </w:tabs>
+        <w:ind w:left="1865" w:hanging="185"/>
       </w:pPr>
       <w:rPr>
         <w:color w:val="000000"/>
@@ -3015,10 +3210,10 @@
       <w:lvlJc w:val="left"/>
       <w:pPr>
         <w:tabs>
-          <w:tab w:val="num" w:pos="2122"/>
-          <w:tab w:val="clear" w:pos="0"/>
-        </w:tabs>
-        <w:ind w:left="2122" w:hanging="202"/>
+          <w:tab w:val="num" w:pos="2105"/>
+          <w:tab w:val="clear" w:pos="0"/>
+        </w:tabs>
+        <w:ind w:left="2105" w:hanging="185"/>
       </w:pPr>
       <w:rPr>
         <w:color w:val="000000"/>
@@ -3174,10 +3369,10 @@
       <w:lvlJc w:val="left"/>
       <w:pPr>
         <w:tabs>
-          <w:tab w:val="num" w:pos="442"/>
-          <w:tab w:val="clear" w:pos="0"/>
-        </w:tabs>
-        <w:ind w:left="442" w:hanging="202"/>
+          <w:tab w:val="num" w:pos="425"/>
+          <w:tab w:val="clear" w:pos="0"/>
+        </w:tabs>
+        <w:ind w:left="425" w:hanging="185"/>
       </w:pPr>
       <w:rPr>
         <w:color w:val="000000"/>
@@ -3196,10 +3391,10 @@
       <w:lvlJc w:val="left"/>
       <w:pPr>
         <w:tabs>
-          <w:tab w:val="num" w:pos="682"/>
-          <w:tab w:val="clear" w:pos="0"/>
-        </w:tabs>
-        <w:ind w:left="682" w:hanging="202"/>
+          <w:tab w:val="num" w:pos="665"/>
+          <w:tab w:val="clear" w:pos="0"/>
+        </w:tabs>
+        <w:ind w:left="665" w:hanging="185"/>
       </w:pPr>
       <w:rPr>
         <w:color w:val="000000"/>
@@ -3218,10 +3413,10 @@
       <w:lvlJc w:val="left"/>
       <w:pPr>
         <w:tabs>
-          <w:tab w:val="num" w:pos="922"/>
-          <w:tab w:val="clear" w:pos="0"/>
-        </w:tabs>
-        <w:ind w:left="922" w:hanging="202"/>
+          <w:tab w:val="num" w:pos="905"/>
+          <w:tab w:val="clear" w:pos="0"/>
+        </w:tabs>
+        <w:ind w:left="905" w:hanging="185"/>
       </w:pPr>
       <w:rPr>
         <w:color w:val="000000"/>
@@ -3240,10 +3435,10 @@
       <w:lvlJc w:val="left"/>
       <w:pPr>
         <w:tabs>
-          <w:tab w:val="num" w:pos="1162"/>
-          <w:tab w:val="clear" w:pos="0"/>
-        </w:tabs>
-        <w:ind w:left="1162" w:hanging="202"/>
+          <w:tab w:val="num" w:pos="1145"/>
+          <w:tab w:val="clear" w:pos="0"/>
+        </w:tabs>
+        <w:ind w:left="1145" w:hanging="185"/>
       </w:pPr>
       <w:rPr>
         <w:color w:val="000000"/>
@@ -3262,10 +3457,10 @@
       <w:lvlJc w:val="left"/>
       <w:pPr>
         <w:tabs>
-          <w:tab w:val="num" w:pos="1402"/>
-          <w:tab w:val="clear" w:pos="0"/>
-        </w:tabs>
-        <w:ind w:left="1402" w:hanging="202"/>
+          <w:tab w:val="num" w:pos="1385"/>
+          <w:tab w:val="clear" w:pos="0"/>
+        </w:tabs>
+        <w:ind w:left="1385" w:hanging="185"/>
       </w:pPr>
       <w:rPr>
         <w:color w:val="000000"/>
@@ -3284,10 +3479,10 @@
       <w:lvlJc w:val="left"/>
       <w:pPr>
         <w:tabs>
-          <w:tab w:val="num" w:pos="1642"/>
-          <w:tab w:val="clear" w:pos="0"/>
-        </w:tabs>
-        <w:ind w:left="1642" w:hanging="202"/>
+          <w:tab w:val="num" w:pos="1625"/>
+          <w:tab w:val="clear" w:pos="0"/>
+        </w:tabs>
+        <w:ind w:left="1625" w:hanging="185"/>
       </w:pPr>
       <w:rPr>
         <w:color w:val="000000"/>
@@ -3306,10 +3501,10 @@
       <w:lvlJc w:val="left"/>
       <w:pPr>
         <w:tabs>
-          <w:tab w:val="num" w:pos="1882"/>
-          <w:tab w:val="clear" w:pos="0"/>
-        </w:tabs>
-        <w:ind w:left="1882" w:hanging="202"/>
+          <w:tab w:val="num" w:pos="1865"/>
+          <w:tab w:val="clear" w:pos="0"/>
+        </w:tabs>
+        <w:ind w:left="1865" w:hanging="185"/>
       </w:pPr>
       <w:rPr>
         <w:color w:val="000000"/>
@@ -3328,10 +3523,10 @@
       <w:lvlJc w:val="left"/>
       <w:pPr>
         <w:tabs>
-          <w:tab w:val="num" w:pos="2122"/>
-          <w:tab w:val="clear" w:pos="0"/>
-        </w:tabs>
-        <w:ind w:left="2122" w:hanging="202"/>
+          <w:tab w:val="num" w:pos="2105"/>
+          <w:tab w:val="clear" w:pos="0"/>
+        </w:tabs>
+        <w:ind w:left="2105" w:hanging="185"/>
       </w:pPr>
       <w:rPr>
         <w:color w:val="000000"/>
@@ -3900,10 +4095,10 @@
       <w:lvlJc w:val="left"/>
       <w:pPr>
         <w:tabs>
-          <w:tab w:val="num" w:pos="442"/>
-          <w:tab w:val="clear" w:pos="0"/>
-        </w:tabs>
-        <w:ind w:left="442" w:hanging="202"/>
+          <w:tab w:val="num" w:pos="425"/>
+          <w:tab w:val="clear" w:pos="0"/>
+        </w:tabs>
+        <w:ind w:left="425" w:hanging="185"/>
       </w:pPr>
       <w:rPr>
         <w:color w:val="000000"/>
@@ -3922,10 +4117,10 @@
       <w:lvlJc w:val="left"/>
       <w:pPr>
         <w:tabs>
-          <w:tab w:val="num" w:pos="682"/>
-          <w:tab w:val="clear" w:pos="0"/>
-        </w:tabs>
-        <w:ind w:left="682" w:hanging="202"/>
+          <w:tab w:val="num" w:pos="665"/>
+          <w:tab w:val="clear" w:pos="0"/>
+        </w:tabs>
+        <w:ind w:left="665" w:hanging="185"/>
       </w:pPr>
       <w:rPr>
         <w:color w:val="000000"/>
@@ -3944,10 +4139,10 @@
       <w:lvlJc w:val="left"/>
       <w:pPr>
         <w:tabs>
-          <w:tab w:val="num" w:pos="922"/>
-          <w:tab w:val="clear" w:pos="0"/>
-        </w:tabs>
-        <w:ind w:left="922" w:hanging="202"/>
+          <w:tab w:val="num" w:pos="905"/>
+          <w:tab w:val="clear" w:pos="0"/>
+        </w:tabs>
+        <w:ind w:left="905" w:hanging="185"/>
       </w:pPr>
       <w:rPr>
         <w:color w:val="000000"/>
@@ -3966,10 +4161,10 @@
       <w:lvlJc w:val="left"/>
       <w:pPr>
         <w:tabs>
-          <w:tab w:val="num" w:pos="1162"/>
-          <w:tab w:val="clear" w:pos="0"/>
-        </w:tabs>
-        <w:ind w:left="1162" w:hanging="202"/>
+          <w:tab w:val="num" w:pos="1145"/>
+          <w:tab w:val="clear" w:pos="0"/>
+        </w:tabs>
+        <w:ind w:left="1145" w:hanging="185"/>
       </w:pPr>
       <w:rPr>
         <w:color w:val="000000"/>
@@ -3988,10 +4183,10 @@
       <w:lvlJc w:val="left"/>
       <w:pPr>
         <w:tabs>
-          <w:tab w:val="num" w:pos="1402"/>
-          <w:tab w:val="clear" w:pos="0"/>
-        </w:tabs>
-        <w:ind w:left="1402" w:hanging="202"/>
+          <w:tab w:val="num" w:pos="1385"/>
+          <w:tab w:val="clear" w:pos="0"/>
+        </w:tabs>
+        <w:ind w:left="1385" w:hanging="185"/>
       </w:pPr>
       <w:rPr>
         <w:color w:val="000000"/>
@@ -4010,10 +4205,10 @@
       <w:lvlJc w:val="left"/>
       <w:pPr>
         <w:tabs>
-          <w:tab w:val="num" w:pos="1642"/>
-          <w:tab w:val="clear" w:pos="0"/>
-        </w:tabs>
-        <w:ind w:left="1642" w:hanging="202"/>
+          <w:tab w:val="num" w:pos="1625"/>
+          <w:tab w:val="clear" w:pos="0"/>
+        </w:tabs>
+        <w:ind w:left="1625" w:hanging="185"/>
       </w:pPr>
       <w:rPr>
         <w:color w:val="000000"/>
@@ -4032,10 +4227,10 @@
       <w:lvlJc w:val="left"/>
       <w:pPr>
         <w:tabs>
-          <w:tab w:val="num" w:pos="1882"/>
-          <w:tab w:val="clear" w:pos="0"/>
-        </w:tabs>
-        <w:ind w:left="1882" w:hanging="202"/>
+          <w:tab w:val="num" w:pos="1865"/>
+          <w:tab w:val="clear" w:pos="0"/>
+        </w:tabs>
+        <w:ind w:left="1865" w:hanging="185"/>
       </w:pPr>
       <w:rPr>
         <w:color w:val="000000"/>
@@ -4054,10 +4249,10 @@
       <w:lvlJc w:val="left"/>
       <w:pPr>
         <w:tabs>
-          <w:tab w:val="num" w:pos="2122"/>
-          <w:tab w:val="clear" w:pos="0"/>
-        </w:tabs>
-        <w:ind w:left="2122" w:hanging="202"/>
+          <w:tab w:val="num" w:pos="2105"/>
+          <w:tab w:val="clear" w:pos="0"/>
+        </w:tabs>
+        <w:ind w:left="2105" w:hanging="185"/>
       </w:pPr>
       <w:rPr>
         <w:color w:val="000000"/>
@@ -4213,10 +4408,10 @@
       <w:lvlJc w:val="left"/>
       <w:pPr>
         <w:tabs>
-          <w:tab w:val="num" w:pos="442"/>
-          <w:tab w:val="clear" w:pos="0"/>
-        </w:tabs>
-        <w:ind w:left="442" w:hanging="202"/>
+          <w:tab w:val="num" w:pos="425"/>
+          <w:tab w:val="clear" w:pos="0"/>
+        </w:tabs>
+        <w:ind w:left="425" w:hanging="185"/>
       </w:pPr>
       <w:rPr>
         <w:color w:val="000000"/>
@@ -4235,10 +4430,10 @@
       <w:lvlJc w:val="left"/>
       <w:pPr>
         <w:tabs>
-          <w:tab w:val="num" w:pos="682"/>
-          <w:tab w:val="clear" w:pos="0"/>
-        </w:tabs>
-        <w:ind w:left="682" w:hanging="202"/>
+          <w:tab w:val="num" w:pos="665"/>
+          <w:tab w:val="clear" w:pos="0"/>
+        </w:tabs>
+        <w:ind w:left="665" w:hanging="185"/>
       </w:pPr>
       <w:rPr>
         <w:color w:val="000000"/>
@@ -4257,10 +4452,10 @@
       <w:lvlJc w:val="left"/>
       <w:pPr>
         <w:tabs>
-          <w:tab w:val="num" w:pos="922"/>
-          <w:tab w:val="clear" w:pos="0"/>
-        </w:tabs>
-        <w:ind w:left="922" w:hanging="202"/>
+          <w:tab w:val="num" w:pos="905"/>
+          <w:tab w:val="clear" w:pos="0"/>
+        </w:tabs>
+        <w:ind w:left="905" w:hanging="185"/>
       </w:pPr>
       <w:rPr>
         <w:color w:val="000000"/>
@@ -4279,10 +4474,10 @@
       <w:lvlJc w:val="left"/>
       <w:pPr>
         <w:tabs>
-          <w:tab w:val="num" w:pos="1162"/>
-          <w:tab w:val="clear" w:pos="0"/>
-        </w:tabs>
-        <w:ind w:left="1162" w:hanging="202"/>
+          <w:tab w:val="num" w:pos="1145"/>
+          <w:tab w:val="clear" w:pos="0"/>
+        </w:tabs>
+        <w:ind w:left="1145" w:hanging="185"/>
       </w:pPr>
       <w:rPr>
         <w:color w:val="000000"/>
@@ -4301,10 +4496,10 @@
       <w:lvlJc w:val="left"/>
       <w:pPr>
         <w:tabs>
-          <w:tab w:val="num" w:pos="1402"/>
-          <w:tab w:val="clear" w:pos="0"/>
-        </w:tabs>
-        <w:ind w:left="1402" w:hanging="202"/>
+          <w:tab w:val="num" w:pos="1385"/>
+          <w:tab w:val="clear" w:pos="0"/>
+        </w:tabs>
+        <w:ind w:left="1385" w:hanging="185"/>
       </w:pPr>
       <w:rPr>
         <w:color w:val="000000"/>
@@ -4323,10 +4518,10 @@
       <w:lvlJc w:val="left"/>
       <w:pPr>
         <w:tabs>
-          <w:tab w:val="num" w:pos="1642"/>
-          <w:tab w:val="clear" w:pos="0"/>
-        </w:tabs>
-        <w:ind w:left="1642" w:hanging="202"/>
+          <w:tab w:val="num" w:pos="1625"/>
+          <w:tab w:val="clear" w:pos="0"/>
+        </w:tabs>
+        <w:ind w:left="1625" w:hanging="185"/>
       </w:pPr>
       <w:rPr>
         <w:color w:val="000000"/>
@@ -4345,10 +4540,10 @@
       <w:lvlJc w:val="left"/>
       <w:pPr>
         <w:tabs>
-          <w:tab w:val="num" w:pos="1882"/>
-          <w:tab w:val="clear" w:pos="0"/>
-        </w:tabs>
-        <w:ind w:left="1882" w:hanging="202"/>
+          <w:tab w:val="num" w:pos="1865"/>
+          <w:tab w:val="clear" w:pos="0"/>
+        </w:tabs>
+        <w:ind w:left="1865" w:hanging="185"/>
       </w:pPr>
       <w:rPr>
         <w:color w:val="000000"/>
@@ -4367,10 +4562,10 @@
       <w:lvlJc w:val="left"/>
       <w:pPr>
         <w:tabs>
-          <w:tab w:val="num" w:pos="2122"/>
-          <w:tab w:val="clear" w:pos="0"/>
-        </w:tabs>
-        <w:ind w:left="2122" w:hanging="202"/>
+          <w:tab w:val="num" w:pos="2105"/>
+          <w:tab w:val="clear" w:pos="0"/>
+        </w:tabs>
+        <w:ind w:left="2105" w:hanging="185"/>
       </w:pPr>
       <w:rPr>
         <w:color w:val="000000"/>
@@ -4414,10 +4609,10 @@
       <w:lvlJc w:val="left"/>
       <w:pPr>
         <w:tabs>
-          <w:tab w:val="num" w:pos="442"/>
-          <w:tab w:val="clear" w:pos="0"/>
-        </w:tabs>
-        <w:ind w:left="442" w:hanging="202"/>
+          <w:tab w:val="num" w:pos="425"/>
+          <w:tab w:val="clear" w:pos="0"/>
+        </w:tabs>
+        <w:ind w:left="425" w:hanging="185"/>
       </w:pPr>
       <w:rPr>
         <w:color w:val="000000"/>
@@ -4436,10 +4631,10 @@
       <w:lvlJc w:val="left"/>
       <w:pPr>
         <w:tabs>
-          <w:tab w:val="num" w:pos="682"/>
-          <w:tab w:val="clear" w:pos="0"/>
-        </w:tabs>
-        <w:ind w:left="682" w:hanging="202"/>
+          <w:tab w:val="num" w:pos="665"/>
+          <w:tab w:val="clear" w:pos="0"/>
+        </w:tabs>
+        <w:ind w:left="665" w:hanging="185"/>
       </w:pPr>
       <w:rPr>
         <w:color w:val="000000"/>
@@ -4458,10 +4653,10 @@
       <w:lvlJc w:val="left"/>
       <w:pPr>
         <w:tabs>
-          <w:tab w:val="num" w:pos="922"/>
-          <w:tab w:val="clear" w:pos="0"/>
-        </w:tabs>
-        <w:ind w:left="922" w:hanging="202"/>
+          <w:tab w:val="num" w:pos="905"/>
+          <w:tab w:val="clear" w:pos="0"/>
+        </w:tabs>
+        <w:ind w:left="905" w:hanging="185"/>
       </w:pPr>
       <w:rPr>
         <w:color w:val="000000"/>
@@ -4480,10 +4675,10 @@
       <w:lvlJc w:val="left"/>
       <w:pPr>
         <w:tabs>
-          <w:tab w:val="num" w:pos="1162"/>
-          <w:tab w:val="clear" w:pos="0"/>
-        </w:tabs>
-        <w:ind w:left="1162" w:hanging="202"/>
+          <w:tab w:val="num" w:pos="1145"/>
+          <w:tab w:val="clear" w:pos="0"/>
+        </w:tabs>
+        <w:ind w:left="1145" w:hanging="185"/>
       </w:pPr>
       <w:rPr>
         <w:color w:val="000000"/>
@@ -4502,10 +4697,10 @@
       <w:lvlJc w:val="left"/>
       <w:pPr>
         <w:tabs>
-          <w:tab w:val="num" w:pos="1402"/>
-          <w:tab w:val="clear" w:pos="0"/>
-        </w:tabs>
-        <w:ind w:left="1402" w:hanging="202"/>
+          <w:tab w:val="num" w:pos="1385"/>
+          <w:tab w:val="clear" w:pos="0"/>
+        </w:tabs>
+        <w:ind w:left="1385" w:hanging="185"/>
       </w:pPr>
       <w:rPr>
         <w:color w:val="000000"/>
@@ -4524,10 +4719,10 @@
       <w:lvlJc w:val="left"/>
       <w:pPr>
         <w:tabs>
-          <w:tab w:val="num" w:pos="1642"/>
-          <w:tab w:val="clear" w:pos="0"/>
-        </w:tabs>
-        <w:ind w:left="1642" w:hanging="202"/>
+          <w:tab w:val="num" w:pos="1625"/>
+          <w:tab w:val="clear" w:pos="0"/>
+        </w:tabs>
+        <w:ind w:left="1625" w:hanging="185"/>
       </w:pPr>
       <w:rPr>
         <w:color w:val="000000"/>
@@ -4546,10 +4741,10 @@
       <w:lvlJc w:val="left"/>
       <w:pPr>
         <w:tabs>
-          <w:tab w:val="num" w:pos="1882"/>
-          <w:tab w:val="clear" w:pos="0"/>
-        </w:tabs>
-        <w:ind w:left="1882" w:hanging="202"/>
+          <w:tab w:val="num" w:pos="1865"/>
+          <w:tab w:val="clear" w:pos="0"/>
+        </w:tabs>
+        <w:ind w:left="1865" w:hanging="185"/>
       </w:pPr>
       <w:rPr>
         <w:color w:val="000000"/>
@@ -4568,10 +4763,10 @@
       <w:lvlJc w:val="left"/>
       <w:pPr>
         <w:tabs>
-          <w:tab w:val="num" w:pos="2122"/>
-          <w:tab w:val="clear" w:pos="0"/>
-        </w:tabs>
-        <w:ind w:left="2122" w:hanging="202"/>
+          <w:tab w:val="num" w:pos="2105"/>
+          <w:tab w:val="clear" w:pos="0"/>
+        </w:tabs>
+        <w:ind w:left="2105" w:hanging="185"/>
       </w:pPr>
       <w:rPr>
         <w:color w:val="000000"/>
@@ -4584,6 +4779,117 @@
     </w:lvl>
   </w:abstractNum>
   <w:abstractNum w:abstractNumId="22">
+    <w:multiLevelType w:val="multilevel"/>
+    <w:lvl w:ilvl="0">
+      <w:start w:val="1"/>
+      <w:numFmt w:val="bullet"/>
+      <w:suff w:val="tab"/>
+      <w:lvlText w:val="-"/>
+      <w:lvlJc w:val="left"/>
+      <w:pPr/>
+      <w:rPr>
+        <w:color w:val="000000"/>
+        <w:position w:val="0"/>
+      </w:rPr>
+    </w:lvl>
+    <w:lvl w:ilvl="1">
+      <w:start w:val="1"/>
+      <w:numFmt w:val="bullet"/>
+      <w:suff w:val="tab"/>
+      <w:lvlText w:val="-"/>
+      <w:lvlJc w:val="left"/>
+      <w:pPr/>
+      <w:rPr>
+        <w:color w:val="000000"/>
+        <w:position w:val="0"/>
+      </w:rPr>
+    </w:lvl>
+    <w:lvl w:ilvl="2">
+      <w:start w:val="1"/>
+      <w:numFmt w:val="bullet"/>
+      <w:suff w:val="tab"/>
+      <w:lvlText w:val="-"/>
+      <w:lvlJc w:val="left"/>
+      <w:pPr/>
+      <w:rPr>
+        <w:color w:val="000000"/>
+        <w:position w:val="0"/>
+      </w:rPr>
+    </w:lvl>
+    <w:lvl w:ilvl="3">
+      <w:start w:val="1"/>
+      <w:numFmt w:val="bullet"/>
+      <w:suff w:val="tab"/>
+      <w:lvlText w:val="-"/>
+      <w:lvlJc w:val="left"/>
+      <w:pPr/>
+      <w:rPr>
+        <w:color w:val="000000"/>
+        <w:position w:val="0"/>
+      </w:rPr>
+    </w:lvl>
+    <w:lvl w:ilvl="4">
+      <w:start w:val="1"/>
+      <w:numFmt w:val="bullet"/>
+      <w:suff w:val="tab"/>
+      <w:lvlText w:val="-"/>
+      <w:lvlJc w:val="left"/>
+      <w:pPr/>
+      <w:rPr>
+        <w:color w:val="000000"/>
+        <w:position w:val="0"/>
+      </w:rPr>
+    </w:lvl>
+    <w:lvl w:ilvl="5">
+      <w:start w:val="1"/>
+      <w:numFmt w:val="bullet"/>
+      <w:suff w:val="tab"/>
+      <w:lvlText w:val="-"/>
+      <w:lvlJc w:val="left"/>
+      <w:pPr/>
+      <w:rPr>
+        <w:color w:val="000000"/>
+        <w:position w:val="0"/>
+      </w:rPr>
+    </w:lvl>
+    <w:lvl w:ilvl="6">
+      <w:start w:val="1"/>
+      <w:numFmt w:val="bullet"/>
+      <w:suff w:val="tab"/>
+      <w:lvlText w:val="-"/>
+      <w:lvlJc w:val="left"/>
+      <w:pPr/>
+      <w:rPr>
+        <w:color w:val="000000"/>
+        <w:position w:val="0"/>
+      </w:rPr>
+    </w:lvl>
+    <w:lvl w:ilvl="7">
+      <w:start w:val="1"/>
+      <w:numFmt w:val="bullet"/>
+      <w:suff w:val="tab"/>
+      <w:lvlText w:val="-"/>
+      <w:lvlJc w:val="left"/>
+      <w:pPr/>
+      <w:rPr>
+        <w:color w:val="000000"/>
+        <w:position w:val="0"/>
+      </w:rPr>
+    </w:lvl>
+    <w:lvl w:ilvl="8">
+      <w:start w:val="1"/>
+      <w:numFmt w:val="bullet"/>
+      <w:suff w:val="tab"/>
+      <w:lvlText w:val="-"/>
+      <w:lvlJc w:val="left"/>
+      <w:pPr/>
+      <w:rPr>
+        <w:color w:val="000000"/>
+        <w:position w:val="0"/>
+      </w:rPr>
+    </w:lvl>
+  </w:abstractNum>
+  <w:abstractNum w:abstractNumId="23">
     <w:multiLevelType w:val="multilevel"/>
     <w:styleLink w:val="List 7"/>
     <w:lvl w:ilvl="0">
@@ -4616,10 +4922,10 @@
       <w:lvlJc w:val="left"/>
       <w:pPr>
         <w:tabs>
-          <w:tab w:val="num" w:pos="442"/>
-          <w:tab w:val="clear" w:pos="0"/>
-        </w:tabs>
-        <w:ind w:left="442" w:hanging="202"/>
+          <w:tab w:val="num" w:pos="425"/>
+          <w:tab w:val="clear" w:pos="0"/>
+        </w:tabs>
+        <w:ind w:left="425" w:hanging="185"/>
       </w:pPr>
       <w:rPr>
         <w:color w:val="000000"/>
@@ -4638,10 +4944,10 @@
       <w:lvlJc w:val="left"/>
       <w:pPr>
         <w:tabs>
-          <w:tab w:val="num" w:pos="682"/>
-          <w:tab w:val="clear" w:pos="0"/>
-        </w:tabs>
-        <w:ind w:left="682" w:hanging="202"/>
+          <w:tab w:val="num" w:pos="665"/>
+          <w:tab w:val="clear" w:pos="0"/>
+        </w:tabs>
+        <w:ind w:left="665" w:hanging="185"/>
       </w:pPr>
       <w:rPr>
         <w:color w:val="000000"/>
@@ -4660,10 +4966,10 @@
       <w:lvlJc w:val="left"/>
       <w:pPr>
         <w:tabs>
-          <w:tab w:val="num" w:pos="922"/>
-          <w:tab w:val="clear" w:pos="0"/>
-        </w:tabs>
-        <w:ind w:left="922" w:hanging="202"/>
+          <w:tab w:val="num" w:pos="905"/>
+          <w:tab w:val="clear" w:pos="0"/>
+        </w:tabs>
+        <w:ind w:left="905" w:hanging="185"/>
       </w:pPr>
       <w:rPr>
         <w:color w:val="000000"/>
@@ -4682,10 +4988,10 @@
       <w:lvlJc w:val="left"/>
       <w:pPr>
         <w:tabs>
-          <w:tab w:val="num" w:pos="1162"/>
-          <w:tab w:val="clear" w:pos="0"/>
-        </w:tabs>
-        <w:ind w:left="1162" w:hanging="202"/>
+          <w:tab w:val="num" w:pos="1145"/>
+          <w:tab w:val="clear" w:pos="0"/>
+        </w:tabs>
+        <w:ind w:left="1145" w:hanging="185"/>
       </w:pPr>
       <w:rPr>
         <w:color w:val="000000"/>
@@ -4704,10 +5010,10 @@
       <w:lvlJc w:val="left"/>
       <w:pPr>
         <w:tabs>
-          <w:tab w:val="num" w:pos="1402"/>
-          <w:tab w:val="clear" w:pos="0"/>
-        </w:tabs>
-        <w:ind w:left="1402" w:hanging="202"/>
+          <w:tab w:val="num" w:pos="1385"/>
+          <w:tab w:val="clear" w:pos="0"/>
+        </w:tabs>
+        <w:ind w:left="1385" w:hanging="185"/>
       </w:pPr>
       <w:rPr>
         <w:color w:val="000000"/>
@@ -4726,10 +5032,10 @@
       <w:lvlJc w:val="left"/>
       <w:pPr>
         <w:tabs>
-          <w:tab w:val="num" w:pos="1642"/>
-          <w:tab w:val="clear" w:pos="0"/>
-        </w:tabs>
-        <w:ind w:left="1642" w:hanging="202"/>
+          <w:tab w:val="num" w:pos="1625"/>
+          <w:tab w:val="clear" w:pos="0"/>
+        </w:tabs>
+        <w:ind w:left="1625" w:hanging="185"/>
       </w:pPr>
       <w:rPr>
         <w:color w:val="000000"/>
@@ -4748,10 +5054,10 @@
       <w:lvlJc w:val="left"/>
       <w:pPr>
         <w:tabs>
-          <w:tab w:val="num" w:pos="1882"/>
-          <w:tab w:val="clear" w:pos="0"/>
-        </w:tabs>
-        <w:ind w:left="1882" w:hanging="202"/>
+          <w:tab w:val="num" w:pos="1865"/>
+          <w:tab w:val="clear" w:pos="0"/>
+        </w:tabs>
+        <w:ind w:left="1865" w:hanging="185"/>
       </w:pPr>
       <w:rPr>
         <w:color w:val="000000"/>
@@ -4770,211 +5076,10 @@
       <w:lvlJc w:val="left"/>
       <w:pPr>
         <w:tabs>
-          <w:tab w:val="num" w:pos="2122"/>
-          <w:tab w:val="clear" w:pos="0"/>
-        </w:tabs>
-        <w:ind w:left="2122" w:hanging="202"/>
-      </w:pPr>
-      <w:rPr>
-        <w:color w:val="000000"/>
-        <w:position w:val="0"/>
-        <w:sz w:val="22"/>
-        <w:szCs w:val="22"/>
-        <w:rtl w:val="0"/>
-        <w:lang w:val="nl-NL"/>
-      </w:rPr>
-    </w:lvl>
-  </w:abstractNum>
-  <w:abstractNum w:abstractNumId="23">
-    <w:multiLevelType w:val="multilevel"/>
-    <w:lvl w:ilvl="0">
-      <w:start w:val="1"/>
-      <w:numFmt w:val="bullet"/>
-      <w:suff w:val="tab"/>
-      <w:lvlText w:val="-"/>
-      <w:lvlJc w:val="left"/>
-      <w:pPr>
-        <w:tabs>
-          <w:tab w:val="num" w:pos="203"/>
-          <w:tab w:val="clear" w:pos="0"/>
-        </w:tabs>
-        <w:ind w:left="203" w:hanging="203"/>
-      </w:pPr>
-      <w:rPr>
-        <w:color w:val="000000"/>
-        <w:position w:val="0"/>
-        <w:sz w:val="22"/>
-        <w:szCs w:val="22"/>
-        <w:rtl w:val="0"/>
-        <w:lang w:val="nl-NL"/>
-      </w:rPr>
-    </w:lvl>
-    <w:lvl w:ilvl="1">
-      <w:start w:val="1"/>
-      <w:numFmt w:val="bullet"/>
-      <w:suff w:val="tab"/>
-      <w:lvlText w:val="-"/>
-      <w:lvlJc w:val="left"/>
-      <w:pPr>
-        <w:tabs>
-          <w:tab w:val="num" w:pos="442"/>
-          <w:tab w:val="clear" w:pos="0"/>
-        </w:tabs>
-        <w:ind w:left="442" w:hanging="202"/>
-      </w:pPr>
-      <w:rPr>
-        <w:color w:val="000000"/>
-        <w:position w:val="0"/>
-        <w:sz w:val="22"/>
-        <w:szCs w:val="22"/>
-        <w:rtl w:val="0"/>
-        <w:lang w:val="nl-NL"/>
-      </w:rPr>
-    </w:lvl>
-    <w:lvl w:ilvl="2">
-      <w:start w:val="1"/>
-      <w:numFmt w:val="bullet"/>
-      <w:suff w:val="tab"/>
-      <w:lvlText w:val="-"/>
-      <w:lvlJc w:val="left"/>
-      <w:pPr>
-        <w:tabs>
-          <w:tab w:val="num" w:pos="682"/>
-          <w:tab w:val="clear" w:pos="0"/>
-        </w:tabs>
-        <w:ind w:left="682" w:hanging="202"/>
-      </w:pPr>
-      <w:rPr>
-        <w:color w:val="000000"/>
-        <w:position w:val="0"/>
-        <w:sz w:val="22"/>
-        <w:szCs w:val="22"/>
-        <w:rtl w:val="0"/>
-        <w:lang w:val="nl-NL"/>
-      </w:rPr>
-    </w:lvl>
-    <w:lvl w:ilvl="3">
-      <w:start w:val="1"/>
-      <w:numFmt w:val="bullet"/>
-      <w:suff w:val="tab"/>
-      <w:lvlText w:val="-"/>
-      <w:lvlJc w:val="left"/>
-      <w:pPr>
-        <w:tabs>
-          <w:tab w:val="num" w:pos="922"/>
-          <w:tab w:val="clear" w:pos="0"/>
-        </w:tabs>
-        <w:ind w:left="922" w:hanging="202"/>
-      </w:pPr>
-      <w:rPr>
-        <w:color w:val="000000"/>
-        <w:position w:val="0"/>
-        <w:sz w:val="22"/>
-        <w:szCs w:val="22"/>
-        <w:rtl w:val="0"/>
-        <w:lang w:val="nl-NL"/>
-      </w:rPr>
-    </w:lvl>
-    <w:lvl w:ilvl="4">
-      <w:start w:val="1"/>
-      <w:numFmt w:val="bullet"/>
-      <w:suff w:val="tab"/>
-      <w:lvlText w:val="-"/>
-      <w:lvlJc w:val="left"/>
-      <w:pPr>
-        <w:tabs>
-          <w:tab w:val="num" w:pos="1162"/>
-          <w:tab w:val="clear" w:pos="0"/>
-        </w:tabs>
-        <w:ind w:left="1162" w:hanging="202"/>
-      </w:pPr>
-      <w:rPr>
-        <w:color w:val="000000"/>
-        <w:position w:val="0"/>
-        <w:sz w:val="22"/>
-        <w:szCs w:val="22"/>
-        <w:rtl w:val="0"/>
-        <w:lang w:val="nl-NL"/>
-      </w:rPr>
-    </w:lvl>
-    <w:lvl w:ilvl="5">
-      <w:start w:val="1"/>
-      <w:numFmt w:val="bullet"/>
-      <w:suff w:val="tab"/>
-      <w:lvlText w:val="-"/>
-      <w:lvlJc w:val="left"/>
-      <w:pPr>
-        <w:tabs>
-          <w:tab w:val="num" w:pos="1402"/>
-          <w:tab w:val="clear" w:pos="0"/>
-        </w:tabs>
-        <w:ind w:left="1402" w:hanging="202"/>
-      </w:pPr>
-      <w:rPr>
-        <w:color w:val="000000"/>
-        <w:position w:val="0"/>
-        <w:sz w:val="22"/>
-        <w:szCs w:val="22"/>
-        <w:rtl w:val="0"/>
-        <w:lang w:val="nl-NL"/>
-      </w:rPr>
-    </w:lvl>
-    <w:lvl w:ilvl="6">
-      <w:start w:val="1"/>
-      <w:numFmt w:val="bullet"/>
-      <w:suff w:val="tab"/>
-      <w:lvlText w:val="-"/>
-      <w:lvlJc w:val="left"/>
-      <w:pPr>
-        <w:tabs>
-          <w:tab w:val="num" w:pos="1642"/>
-          <w:tab w:val="clear" w:pos="0"/>
-        </w:tabs>
-        <w:ind w:left="1642" w:hanging="202"/>
-      </w:pPr>
-      <w:rPr>
-        <w:color w:val="000000"/>
-        <w:position w:val="0"/>
-        <w:sz w:val="22"/>
-        <w:szCs w:val="22"/>
-        <w:rtl w:val="0"/>
-        <w:lang w:val="nl-NL"/>
-      </w:rPr>
-    </w:lvl>
-    <w:lvl w:ilvl="7">
-      <w:start w:val="1"/>
-      <w:numFmt w:val="bullet"/>
-      <w:suff w:val="tab"/>
-      <w:lvlText w:val="-"/>
-      <w:lvlJc w:val="left"/>
-      <w:pPr>
-        <w:tabs>
-          <w:tab w:val="num" w:pos="1882"/>
-          <w:tab w:val="clear" w:pos="0"/>
-        </w:tabs>
-        <w:ind w:left="1882" w:hanging="202"/>
-      </w:pPr>
-      <w:rPr>
-        <w:color w:val="000000"/>
-        <w:position w:val="0"/>
-        <w:sz w:val="22"/>
-        <w:szCs w:val="22"/>
-        <w:rtl w:val="0"/>
-        <w:lang w:val="nl-NL"/>
-      </w:rPr>
-    </w:lvl>
-    <w:lvl w:ilvl="8">
-      <w:start w:val="1"/>
-      <w:numFmt w:val="bullet"/>
-      <w:suff w:val="tab"/>
-      <w:lvlText w:val="-"/>
-      <w:lvlJc w:val="left"/>
-      <w:pPr>
-        <w:tabs>
-          <w:tab w:val="num" w:pos="2122"/>
-          <w:tab w:val="clear" w:pos="0"/>
-        </w:tabs>
-        <w:ind w:left="2122" w:hanging="202"/>
+          <w:tab w:val="num" w:pos="2105"/>
+          <w:tab w:val="clear" w:pos="0"/>
+        </w:tabs>
+        <w:ind w:left="2105" w:hanging="185"/>
       </w:pPr>
       <w:rPr>
         <w:color w:val="000000"/>
@@ -4994,10 +5099,20 @@
       <w:suff w:val="tab"/>
       <w:lvlText w:val="-"/>
       <w:lvlJc w:val="left"/>
-      <w:pPr/>
-      <w:rPr>
-        <w:color w:val="000000"/>
-        <w:position w:val="0"/>
+      <w:pPr>
+        <w:tabs>
+          <w:tab w:val="num" w:pos="203"/>
+          <w:tab w:val="clear" w:pos="0"/>
+        </w:tabs>
+        <w:ind w:left="203" w:hanging="203"/>
+      </w:pPr>
+      <w:rPr>
+        <w:color w:val="000000"/>
+        <w:position w:val="0"/>
+        <w:sz w:val="22"/>
+        <w:szCs w:val="22"/>
+        <w:rtl w:val="0"/>
+        <w:lang w:val="nl-NL"/>
       </w:rPr>
     </w:lvl>
     <w:lvl w:ilvl="1">
@@ -5006,10 +5121,20 @@
       <w:suff w:val="tab"/>
       <w:lvlText w:val="-"/>
       <w:lvlJc w:val="left"/>
-      <w:pPr/>
-      <w:rPr>
-        <w:color w:val="000000"/>
-        <w:position w:val="0"/>
+      <w:pPr>
+        <w:tabs>
+          <w:tab w:val="num" w:pos="425"/>
+          <w:tab w:val="clear" w:pos="0"/>
+        </w:tabs>
+        <w:ind w:left="425" w:hanging="185"/>
+      </w:pPr>
+      <w:rPr>
+        <w:color w:val="000000"/>
+        <w:position w:val="0"/>
+        <w:sz w:val="22"/>
+        <w:szCs w:val="22"/>
+        <w:rtl w:val="0"/>
+        <w:lang w:val="nl-NL"/>
       </w:rPr>
     </w:lvl>
     <w:lvl w:ilvl="2">
@@ -5018,10 +5143,20 @@
       <w:suff w:val="tab"/>
       <w:lvlText w:val="-"/>
       <w:lvlJc w:val="left"/>
-      <w:pPr/>
-      <w:rPr>
-        <w:color w:val="000000"/>
-        <w:position w:val="0"/>
+      <w:pPr>
+        <w:tabs>
+          <w:tab w:val="num" w:pos="665"/>
+          <w:tab w:val="clear" w:pos="0"/>
+        </w:tabs>
+        <w:ind w:left="665" w:hanging="185"/>
+      </w:pPr>
+      <w:rPr>
+        <w:color w:val="000000"/>
+        <w:position w:val="0"/>
+        <w:sz w:val="22"/>
+        <w:szCs w:val="22"/>
+        <w:rtl w:val="0"/>
+        <w:lang w:val="nl-NL"/>
       </w:rPr>
     </w:lvl>
     <w:lvl w:ilvl="3">
@@ -5030,10 +5165,20 @@
       <w:suff w:val="tab"/>
       <w:lvlText w:val="-"/>
       <w:lvlJc w:val="left"/>
-      <w:pPr/>
-      <w:rPr>
-        <w:color w:val="000000"/>
-        <w:position w:val="0"/>
+      <w:pPr>
+        <w:tabs>
+          <w:tab w:val="num" w:pos="905"/>
+          <w:tab w:val="clear" w:pos="0"/>
+        </w:tabs>
+        <w:ind w:left="905" w:hanging="185"/>
+      </w:pPr>
+      <w:rPr>
+        <w:color w:val="000000"/>
+        <w:position w:val="0"/>
+        <w:sz w:val="22"/>
+        <w:szCs w:val="22"/>
+        <w:rtl w:val="0"/>
+        <w:lang w:val="nl-NL"/>
       </w:rPr>
     </w:lvl>
     <w:lvl w:ilvl="4">
@@ -5042,10 +5187,20 @@
       <w:suff w:val="tab"/>
       <w:lvlText w:val="-"/>
       <w:lvlJc w:val="left"/>
-      <w:pPr/>
-      <w:rPr>
-        <w:color w:val="000000"/>
-        <w:position w:val="0"/>
+      <w:pPr>
+        <w:tabs>
+          <w:tab w:val="num" w:pos="1145"/>
+          <w:tab w:val="clear" w:pos="0"/>
+        </w:tabs>
+        <w:ind w:left="1145" w:hanging="185"/>
+      </w:pPr>
+      <w:rPr>
+        <w:color w:val="000000"/>
+        <w:position w:val="0"/>
+        <w:sz w:val="22"/>
+        <w:szCs w:val="22"/>
+        <w:rtl w:val="0"/>
+        <w:lang w:val="nl-NL"/>
       </w:rPr>
     </w:lvl>
     <w:lvl w:ilvl="5">
@@ -5054,10 +5209,20 @@
       <w:suff w:val="tab"/>
       <w:lvlText w:val="-"/>
       <w:lvlJc w:val="left"/>
-      <w:pPr/>
-      <w:rPr>
-        <w:color w:val="000000"/>
-        <w:position w:val="0"/>
+      <w:pPr>
+        <w:tabs>
+          <w:tab w:val="num" w:pos="1385"/>
+          <w:tab w:val="clear" w:pos="0"/>
+        </w:tabs>
+        <w:ind w:left="1385" w:hanging="185"/>
+      </w:pPr>
+      <w:rPr>
+        <w:color w:val="000000"/>
+        <w:position w:val="0"/>
+        <w:sz w:val="22"/>
+        <w:szCs w:val="22"/>
+        <w:rtl w:val="0"/>
+        <w:lang w:val="nl-NL"/>
       </w:rPr>
     </w:lvl>
     <w:lvl w:ilvl="6">
@@ -5066,10 +5231,20 @@
       <w:suff w:val="tab"/>
       <w:lvlText w:val="-"/>
       <w:lvlJc w:val="left"/>
-      <w:pPr/>
-      <w:rPr>
-        <w:color w:val="000000"/>
-        <w:position w:val="0"/>
+      <w:pPr>
+        <w:tabs>
+          <w:tab w:val="num" w:pos="1625"/>
+          <w:tab w:val="clear" w:pos="0"/>
+        </w:tabs>
+        <w:ind w:left="1625" w:hanging="185"/>
+      </w:pPr>
+      <w:rPr>
+        <w:color w:val="000000"/>
+        <w:position w:val="0"/>
+        <w:sz w:val="22"/>
+        <w:szCs w:val="22"/>
+        <w:rtl w:val="0"/>
+        <w:lang w:val="nl-NL"/>
       </w:rPr>
     </w:lvl>
     <w:lvl w:ilvl="7">
@@ -5078,10 +5253,20 @@
       <w:suff w:val="tab"/>
       <w:lvlText w:val="-"/>
       <w:lvlJc w:val="left"/>
-      <w:pPr/>
-      <w:rPr>
-        <w:color w:val="000000"/>
-        <w:position w:val="0"/>
+      <w:pPr>
+        <w:tabs>
+          <w:tab w:val="num" w:pos="1865"/>
+          <w:tab w:val="clear" w:pos="0"/>
+        </w:tabs>
+        <w:ind w:left="1865" w:hanging="185"/>
+      </w:pPr>
+      <w:rPr>
+        <w:color w:val="000000"/>
+        <w:position w:val="0"/>
+        <w:sz w:val="22"/>
+        <w:szCs w:val="22"/>
+        <w:rtl w:val="0"/>
+        <w:lang w:val="nl-NL"/>
       </w:rPr>
     </w:lvl>
     <w:lvl w:ilvl="8">
@@ -5090,14 +5275,135 @@
       <w:suff w:val="tab"/>
       <w:lvlText w:val="-"/>
       <w:lvlJc w:val="left"/>
-      <w:pPr/>
-      <w:rPr>
-        <w:color w:val="000000"/>
-        <w:position w:val="0"/>
+      <w:pPr>
+        <w:tabs>
+          <w:tab w:val="num" w:pos="2105"/>
+          <w:tab w:val="clear" w:pos="0"/>
+        </w:tabs>
+        <w:ind w:left="2105" w:hanging="185"/>
+      </w:pPr>
+      <w:rPr>
+        <w:color w:val="000000"/>
+        <w:position w:val="0"/>
+        <w:sz w:val="22"/>
+        <w:szCs w:val="22"/>
+        <w:rtl w:val="0"/>
+        <w:lang w:val="nl-NL"/>
       </w:rPr>
     </w:lvl>
   </w:abstractNum>
   <w:abstractNum w:abstractNumId="25">
+    <w:multiLevelType w:val="multilevel"/>
+    <w:lvl w:ilvl="0">
+      <w:start w:val="1"/>
+      <w:numFmt w:val="bullet"/>
+      <w:suff w:val="tab"/>
+      <w:lvlText w:val="-"/>
+      <w:lvlJc w:val="left"/>
+      <w:pPr/>
+      <w:rPr>
+        <w:color w:val="000000"/>
+        <w:position w:val="0"/>
+      </w:rPr>
+    </w:lvl>
+    <w:lvl w:ilvl="1">
+      <w:start w:val="1"/>
+      <w:numFmt w:val="bullet"/>
+      <w:suff w:val="tab"/>
+      <w:lvlText w:val="-"/>
+      <w:lvlJc w:val="left"/>
+      <w:pPr/>
+      <w:rPr>
+        <w:color w:val="000000"/>
+        <w:position w:val="0"/>
+      </w:rPr>
+    </w:lvl>
+    <w:lvl w:ilvl="2">
+      <w:start w:val="1"/>
+      <w:numFmt w:val="bullet"/>
+      <w:suff w:val="tab"/>
+      <w:lvlText w:val="-"/>
+      <w:lvlJc w:val="left"/>
+      <w:pPr/>
+      <w:rPr>
+        <w:color w:val="000000"/>
+        <w:position w:val="0"/>
+      </w:rPr>
+    </w:lvl>
+    <w:lvl w:ilvl="3">
+      <w:start w:val="1"/>
+      <w:numFmt w:val="bullet"/>
+      <w:suff w:val="tab"/>
+      <w:lvlText w:val="-"/>
+      <w:lvlJc w:val="left"/>
+      <w:pPr/>
+      <w:rPr>
+        <w:color w:val="000000"/>
+        <w:position w:val="0"/>
+      </w:rPr>
+    </w:lvl>
+    <w:lvl w:ilvl="4">
+      <w:start w:val="1"/>
+      <w:numFmt w:val="bullet"/>
+      <w:suff w:val="tab"/>
+      <w:lvlText w:val="-"/>
+      <w:lvlJc w:val="left"/>
+      <w:pPr/>
+      <w:rPr>
+        <w:color w:val="000000"/>
+        <w:position w:val="0"/>
+      </w:rPr>
+    </w:lvl>
+    <w:lvl w:ilvl="5">
+      <w:start w:val="1"/>
+      <w:numFmt w:val="bullet"/>
+      <w:suff w:val="tab"/>
+      <w:lvlText w:val="-"/>
+      <w:lvlJc w:val="left"/>
+      <w:pPr/>
+      <w:rPr>
+        <w:color w:val="000000"/>
+        <w:position w:val="0"/>
+      </w:rPr>
+    </w:lvl>
+    <w:lvl w:ilvl="6">
+      <w:start w:val="1"/>
+      <w:numFmt w:val="bullet"/>
+      <w:suff w:val="tab"/>
+      <w:lvlText w:val="-"/>
+      <w:lvlJc w:val="left"/>
+      <w:pPr/>
+      <w:rPr>
+        <w:color w:val="000000"/>
+        <w:position w:val="0"/>
+      </w:rPr>
+    </w:lvl>
+    <w:lvl w:ilvl="7">
+      <w:start w:val="1"/>
+      <w:numFmt w:val="bullet"/>
+      <w:suff w:val="tab"/>
+      <w:lvlText w:val="-"/>
+      <w:lvlJc w:val="left"/>
+      <w:pPr/>
+      <w:rPr>
+        <w:color w:val="000000"/>
+        <w:position w:val="0"/>
+      </w:rPr>
+    </w:lvl>
+    <w:lvl w:ilvl="8">
+      <w:start w:val="1"/>
+      <w:numFmt w:val="bullet"/>
+      <w:suff w:val="tab"/>
+      <w:lvlText w:val="-"/>
+      <w:lvlJc w:val="left"/>
+      <w:pPr/>
+      <w:rPr>
+        <w:color w:val="000000"/>
+        <w:position w:val="0"/>
+      </w:rPr>
+    </w:lvl>
+  </w:abstractNum>
+  <w:abstractNum w:abstractNumId="26">
     <w:multiLevelType w:val="multilevel"/>
     <w:styleLink w:val="List 8"/>
     <w:lvl w:ilvl="0">
@@ -5130,10 +5436,10 @@
       <w:lvlJc w:val="left"/>
       <w:pPr>
         <w:tabs>
-          <w:tab w:val="num" w:pos="442"/>
-          <w:tab w:val="clear" w:pos="0"/>
-        </w:tabs>
-        <w:ind w:left="442" w:hanging="202"/>
+          <w:tab w:val="num" w:pos="425"/>
+          <w:tab w:val="clear" w:pos="0"/>
+        </w:tabs>
+        <w:ind w:left="425" w:hanging="185"/>
       </w:pPr>
       <w:rPr>
         <w:color w:val="000000"/>
@@ -5152,10 +5458,10 @@
       <w:lvlJc w:val="left"/>
       <w:pPr>
         <w:tabs>
-          <w:tab w:val="num" w:pos="682"/>
-          <w:tab w:val="clear" w:pos="0"/>
-        </w:tabs>
-        <w:ind w:left="682" w:hanging="202"/>
+          <w:tab w:val="num" w:pos="665"/>
+          <w:tab w:val="clear" w:pos="0"/>
+        </w:tabs>
+        <w:ind w:left="665" w:hanging="185"/>
       </w:pPr>
       <w:rPr>
         <w:color w:val="000000"/>
@@ -5174,10 +5480,10 @@
       <w:lvlJc w:val="left"/>
       <w:pPr>
         <w:tabs>
-          <w:tab w:val="num" w:pos="922"/>
-          <w:tab w:val="clear" w:pos="0"/>
-        </w:tabs>
-        <w:ind w:left="922" w:hanging="202"/>
+          <w:tab w:val="num" w:pos="905"/>
+          <w:tab w:val="clear" w:pos="0"/>
+        </w:tabs>
+        <w:ind w:left="905" w:hanging="185"/>
       </w:pPr>
       <w:rPr>
         <w:color w:val="000000"/>
@@ -5196,10 +5502,10 @@
       <w:lvlJc w:val="left"/>
       <w:pPr>
         <w:tabs>
-          <w:tab w:val="num" w:pos="1162"/>
-          <w:tab w:val="clear" w:pos="0"/>
-        </w:tabs>
-        <w:ind w:left="1162" w:hanging="202"/>
+          <w:tab w:val="num" w:pos="1145"/>
+          <w:tab w:val="clear" w:pos="0"/>
+        </w:tabs>
+        <w:ind w:left="1145" w:hanging="185"/>
       </w:pPr>
       <w:rPr>
         <w:color w:val="000000"/>
@@ -5218,10 +5524,10 @@
       <w:lvlJc w:val="left"/>
       <w:pPr>
         <w:tabs>
-          <w:tab w:val="num" w:pos="1402"/>
-          <w:tab w:val="clear" w:pos="0"/>
-        </w:tabs>
-        <w:ind w:left="1402" w:hanging="202"/>
+          <w:tab w:val="num" w:pos="1385"/>
+          <w:tab w:val="clear" w:pos="0"/>
+        </w:tabs>
+        <w:ind w:left="1385" w:hanging="185"/>
       </w:pPr>
       <w:rPr>
         <w:color w:val="000000"/>
@@ -5240,10 +5546,10 @@
       <w:lvlJc w:val="left"/>
       <w:pPr>
         <w:tabs>
-          <w:tab w:val="num" w:pos="1642"/>
-          <w:tab w:val="clear" w:pos="0"/>
-        </w:tabs>
-        <w:ind w:left="1642" w:hanging="202"/>
+          <w:tab w:val="num" w:pos="1625"/>
+          <w:tab w:val="clear" w:pos="0"/>
+        </w:tabs>
+        <w:ind w:left="1625" w:hanging="185"/>
       </w:pPr>
       <w:rPr>
         <w:color w:val="000000"/>
@@ -5262,10 +5568,10 @@
       <w:lvlJc w:val="left"/>
       <w:pPr>
         <w:tabs>
-          <w:tab w:val="num" w:pos="1882"/>
-          <w:tab w:val="clear" w:pos="0"/>
-        </w:tabs>
-        <w:ind w:left="1882" w:hanging="202"/>
+          <w:tab w:val="num" w:pos="1865"/>
+          <w:tab w:val="clear" w:pos="0"/>
+        </w:tabs>
+        <w:ind w:left="1865" w:hanging="185"/>
       </w:pPr>
       <w:rPr>
         <w:color w:val="000000"/>
@@ -5284,211 +5590,10 @@
       <w:lvlJc w:val="left"/>
       <w:pPr>
         <w:tabs>
-          <w:tab w:val="num" w:pos="2122"/>
-          <w:tab w:val="clear" w:pos="0"/>
-        </w:tabs>
-        <w:ind w:left="2122" w:hanging="202"/>
-      </w:pPr>
-      <w:rPr>
-        <w:color w:val="000000"/>
-        <w:position w:val="0"/>
-        <w:sz w:val="22"/>
-        <w:szCs w:val="22"/>
-        <w:rtl w:val="0"/>
-        <w:lang w:val="nl-NL"/>
-      </w:rPr>
-    </w:lvl>
-  </w:abstractNum>
-  <w:abstractNum w:abstractNumId="26">
-    <w:multiLevelType w:val="multilevel"/>
-    <w:lvl w:ilvl="0">
-      <w:start w:val="1"/>
-      <w:numFmt w:val="bullet"/>
-      <w:suff w:val="tab"/>
-      <w:lvlText w:val="-"/>
-      <w:lvlJc w:val="left"/>
-      <w:pPr>
-        <w:tabs>
-          <w:tab w:val="num" w:pos="203"/>
-          <w:tab w:val="clear" w:pos="0"/>
-        </w:tabs>
-        <w:ind w:left="203" w:hanging="203"/>
-      </w:pPr>
-      <w:rPr>
-        <w:color w:val="000000"/>
-        <w:position w:val="0"/>
-        <w:sz w:val="22"/>
-        <w:szCs w:val="22"/>
-        <w:rtl w:val="0"/>
-        <w:lang w:val="nl-NL"/>
-      </w:rPr>
-    </w:lvl>
-    <w:lvl w:ilvl="1">
-      <w:start w:val="1"/>
-      <w:numFmt w:val="bullet"/>
-      <w:suff w:val="tab"/>
-      <w:lvlText w:val="-"/>
-      <w:lvlJc w:val="left"/>
-      <w:pPr>
-        <w:tabs>
-          <w:tab w:val="num" w:pos="442"/>
-          <w:tab w:val="clear" w:pos="0"/>
-        </w:tabs>
-        <w:ind w:left="442" w:hanging="202"/>
-      </w:pPr>
-      <w:rPr>
-        <w:color w:val="000000"/>
-        <w:position w:val="0"/>
-        <w:sz w:val="22"/>
-        <w:szCs w:val="22"/>
-        <w:rtl w:val="0"/>
-        <w:lang w:val="nl-NL"/>
-      </w:rPr>
-    </w:lvl>
-    <w:lvl w:ilvl="2">
-      <w:start w:val="1"/>
-      <w:numFmt w:val="bullet"/>
-      <w:suff w:val="tab"/>
-      <w:lvlText w:val="-"/>
-      <w:lvlJc w:val="left"/>
-      <w:pPr>
-        <w:tabs>
-          <w:tab w:val="num" w:pos="682"/>
-          <w:tab w:val="clear" w:pos="0"/>
-        </w:tabs>
-        <w:ind w:left="682" w:hanging="202"/>
-      </w:pPr>
-      <w:rPr>
-        <w:color w:val="000000"/>
-        <w:position w:val="0"/>
-        <w:sz w:val="22"/>
-        <w:szCs w:val="22"/>
-        <w:rtl w:val="0"/>
-        <w:lang w:val="nl-NL"/>
-      </w:rPr>
-    </w:lvl>
-    <w:lvl w:ilvl="3">
-      <w:start w:val="1"/>
-      <w:numFmt w:val="bullet"/>
-      <w:suff w:val="tab"/>
-      <w:lvlText w:val="-"/>
-      <w:lvlJc w:val="left"/>
-      <w:pPr>
-        <w:tabs>
-          <w:tab w:val="num" w:pos="922"/>
-          <w:tab w:val="clear" w:pos="0"/>
-        </w:tabs>
-        <w:ind w:left="922" w:hanging="202"/>
-      </w:pPr>
-      <w:rPr>
-        <w:color w:val="000000"/>
-        <w:position w:val="0"/>
-        <w:sz w:val="22"/>
-        <w:szCs w:val="22"/>
-        <w:rtl w:val="0"/>
-        <w:lang w:val="nl-NL"/>
-      </w:rPr>
-    </w:lvl>
-    <w:lvl w:ilvl="4">
-      <w:start w:val="1"/>
-      <w:numFmt w:val="bullet"/>
-      <w:suff w:val="tab"/>
-      <w:lvlText w:val="-"/>
-      <w:lvlJc w:val="left"/>
-      <w:pPr>
-        <w:tabs>
-          <w:tab w:val="num" w:pos="1162"/>
-          <w:tab w:val="clear" w:pos="0"/>
-        </w:tabs>
-        <w:ind w:left="1162" w:hanging="202"/>
-      </w:pPr>
-      <w:rPr>
-        <w:color w:val="000000"/>
-        <w:position w:val="0"/>
-        <w:sz w:val="22"/>
-        <w:szCs w:val="22"/>
-        <w:rtl w:val="0"/>
-        <w:lang w:val="nl-NL"/>
-      </w:rPr>
-    </w:lvl>
-    <w:lvl w:ilvl="5">
-      <w:start w:val="1"/>
-      <w:numFmt w:val="bullet"/>
-      <w:suff w:val="tab"/>
-      <w:lvlText w:val="-"/>
-      <w:lvlJc w:val="left"/>
-      <w:pPr>
-        <w:tabs>
-          <w:tab w:val="num" w:pos="1402"/>
-          <w:tab w:val="clear" w:pos="0"/>
-        </w:tabs>
-        <w:ind w:left="1402" w:hanging="202"/>
-      </w:pPr>
-      <w:rPr>
-        <w:color w:val="000000"/>
-        <w:position w:val="0"/>
-        <w:sz w:val="22"/>
-        <w:szCs w:val="22"/>
-        <w:rtl w:val="0"/>
-        <w:lang w:val="nl-NL"/>
-      </w:rPr>
-    </w:lvl>
-    <w:lvl w:ilvl="6">
-      <w:start w:val="1"/>
-      <w:numFmt w:val="bullet"/>
-      <w:suff w:val="tab"/>
-      <w:lvlText w:val="-"/>
-      <w:lvlJc w:val="left"/>
-      <w:pPr>
-        <w:tabs>
-          <w:tab w:val="num" w:pos="1642"/>
-          <w:tab w:val="clear" w:pos="0"/>
-        </w:tabs>
-        <w:ind w:left="1642" w:hanging="202"/>
-      </w:pPr>
-      <w:rPr>
-        <w:color w:val="000000"/>
-        <w:position w:val="0"/>
-        <w:sz w:val="22"/>
-        <w:szCs w:val="22"/>
-        <w:rtl w:val="0"/>
-        <w:lang w:val="nl-NL"/>
-      </w:rPr>
-    </w:lvl>
-    <w:lvl w:ilvl="7">
-      <w:start w:val="1"/>
-      <w:numFmt w:val="bullet"/>
-      <w:suff w:val="tab"/>
-      <w:lvlText w:val="-"/>
-      <w:lvlJc w:val="left"/>
-      <w:pPr>
-        <w:tabs>
-          <w:tab w:val="num" w:pos="1882"/>
-          <w:tab w:val="clear" w:pos="0"/>
-        </w:tabs>
-        <w:ind w:left="1882" w:hanging="202"/>
-      </w:pPr>
-      <w:rPr>
-        <w:color w:val="000000"/>
-        <w:position w:val="0"/>
-        <w:sz w:val="22"/>
-        <w:szCs w:val="22"/>
-        <w:rtl w:val="0"/>
-        <w:lang w:val="nl-NL"/>
-      </w:rPr>
-    </w:lvl>
-    <w:lvl w:ilvl="8">
-      <w:start w:val="1"/>
-      <w:numFmt w:val="bullet"/>
-      <w:suff w:val="tab"/>
-      <w:lvlText w:val="-"/>
-      <w:lvlJc w:val="left"/>
-      <w:pPr>
-        <w:tabs>
-          <w:tab w:val="num" w:pos="2122"/>
-          <w:tab w:val="clear" w:pos="0"/>
-        </w:tabs>
-        <w:ind w:left="2122" w:hanging="202"/>
+          <w:tab w:val="num" w:pos="2105"/>
+          <w:tab w:val="clear" w:pos="0"/>
+        </w:tabs>
+        <w:ind w:left="2105" w:hanging="185"/>
       </w:pPr>
       <w:rPr>
         <w:color w:val="000000"/>
@@ -5508,10 +5613,20 @@
       <w:suff w:val="tab"/>
       <w:lvlText w:val="-"/>
       <w:lvlJc w:val="left"/>
-      <w:pPr/>
-      <w:rPr>
-        <w:color w:val="000000"/>
-        <w:position w:val="0"/>
+      <w:pPr>
+        <w:tabs>
+          <w:tab w:val="num" w:pos="203"/>
+          <w:tab w:val="clear" w:pos="0"/>
+        </w:tabs>
+        <w:ind w:left="203" w:hanging="203"/>
+      </w:pPr>
+      <w:rPr>
+        <w:color w:val="000000"/>
+        <w:position w:val="0"/>
+        <w:sz w:val="22"/>
+        <w:szCs w:val="22"/>
+        <w:rtl w:val="0"/>
+        <w:lang w:val="nl-NL"/>
       </w:rPr>
     </w:lvl>
     <w:lvl w:ilvl="1">
@@ -5520,10 +5635,20 @@
       <w:suff w:val="tab"/>
       <w:lvlText w:val="-"/>
       <w:lvlJc w:val="left"/>
-      <w:pPr/>
-      <w:rPr>
-        <w:color w:val="000000"/>
-        <w:position w:val="0"/>
+      <w:pPr>
+        <w:tabs>
+          <w:tab w:val="num" w:pos="425"/>
+          <w:tab w:val="clear" w:pos="0"/>
+        </w:tabs>
+        <w:ind w:left="425" w:hanging="185"/>
+      </w:pPr>
+      <w:rPr>
+        <w:color w:val="000000"/>
+        <w:position w:val="0"/>
+        <w:sz w:val="22"/>
+        <w:szCs w:val="22"/>
+        <w:rtl w:val="0"/>
+        <w:lang w:val="nl-NL"/>
       </w:rPr>
     </w:lvl>
     <w:lvl w:ilvl="2">
@@ -5532,10 +5657,20 @@
       <w:suff w:val="tab"/>
       <w:lvlText w:val="-"/>
       <w:lvlJc w:val="left"/>
-      <w:pPr/>
-      <w:rPr>
-        <w:color w:val="000000"/>
-        <w:position w:val="0"/>
+      <w:pPr>
+        <w:tabs>
+          <w:tab w:val="num" w:pos="665"/>
+          <w:tab w:val="clear" w:pos="0"/>
+        </w:tabs>
+        <w:ind w:left="665" w:hanging="185"/>
+      </w:pPr>
+      <w:rPr>
+        <w:color w:val="000000"/>
+        <w:position w:val="0"/>
+        <w:sz w:val="22"/>
+        <w:szCs w:val="22"/>
+        <w:rtl w:val="0"/>
+        <w:lang w:val="nl-NL"/>
       </w:rPr>
     </w:lvl>
     <w:lvl w:ilvl="3">
@@ -5544,10 +5679,20 @@
       <w:suff w:val="tab"/>
       <w:lvlText w:val="-"/>
       <w:lvlJc w:val="left"/>
-      <w:pPr/>
-      <w:rPr>
-        <w:color w:val="000000"/>
-        <w:position w:val="0"/>
+      <w:pPr>
+        <w:tabs>
+          <w:tab w:val="num" w:pos="905"/>
+          <w:tab w:val="clear" w:pos="0"/>
+        </w:tabs>
+        <w:ind w:left="905" w:hanging="185"/>
+      </w:pPr>
+      <w:rPr>
+        <w:color w:val="000000"/>
+        <w:position w:val="0"/>
+        <w:sz w:val="22"/>
+        <w:szCs w:val="22"/>
+        <w:rtl w:val="0"/>
+        <w:lang w:val="nl-NL"/>
       </w:rPr>
     </w:lvl>
     <w:lvl w:ilvl="4">
@@ -5556,10 +5701,20 @@
       <w:suff w:val="tab"/>
       <w:lvlText w:val="-"/>
       <w:lvlJc w:val="left"/>
-      <w:pPr/>
-      <w:rPr>
-        <w:color w:val="000000"/>
-        <w:position w:val="0"/>
+      <w:pPr>
+        <w:tabs>
+          <w:tab w:val="num" w:pos="1145"/>
+          <w:tab w:val="clear" w:pos="0"/>
+        </w:tabs>
+        <w:ind w:left="1145" w:hanging="185"/>
+      </w:pPr>
+      <w:rPr>
+        <w:color w:val="000000"/>
+        <w:position w:val="0"/>
+        <w:sz w:val="22"/>
+        <w:szCs w:val="22"/>
+        <w:rtl w:val="0"/>
+        <w:lang w:val="nl-NL"/>
       </w:rPr>
     </w:lvl>
     <w:lvl w:ilvl="5">
@@ -5568,10 +5723,20 @@
       <w:suff w:val="tab"/>
       <w:lvlText w:val="-"/>
       <w:lvlJc w:val="left"/>
-      <w:pPr/>
-      <w:rPr>
-        <w:color w:val="000000"/>
-        <w:position w:val="0"/>
+      <w:pPr>
+        <w:tabs>
+          <w:tab w:val="num" w:pos="1385"/>
+          <w:tab w:val="clear" w:pos="0"/>
+        </w:tabs>
+        <w:ind w:left="1385" w:hanging="185"/>
+      </w:pPr>
+      <w:rPr>
+        <w:color w:val="000000"/>
+        <w:position w:val="0"/>
+        <w:sz w:val="22"/>
+        <w:szCs w:val="22"/>
+        <w:rtl w:val="0"/>
+        <w:lang w:val="nl-NL"/>
       </w:rPr>
     </w:lvl>
     <w:lvl w:ilvl="6">
@@ -5580,10 +5745,20 @@
       <w:suff w:val="tab"/>
       <w:lvlText w:val="-"/>
       <w:lvlJc w:val="left"/>
-      <w:pPr/>
-      <w:rPr>
-        <w:color w:val="000000"/>
-        <w:position w:val="0"/>
+      <w:pPr>
+        <w:tabs>
+          <w:tab w:val="num" w:pos="1625"/>
+          <w:tab w:val="clear" w:pos="0"/>
+        </w:tabs>
+        <w:ind w:left="1625" w:hanging="185"/>
+      </w:pPr>
+      <w:rPr>
+        <w:color w:val="000000"/>
+        <w:position w:val="0"/>
+        <w:sz w:val="22"/>
+        <w:szCs w:val="22"/>
+        <w:rtl w:val="0"/>
+        <w:lang w:val="nl-NL"/>
       </w:rPr>
     </w:lvl>
     <w:lvl w:ilvl="7">
@@ -5592,10 +5767,20 @@
       <w:suff w:val="tab"/>
       <w:lvlText w:val="-"/>
       <w:lvlJc w:val="left"/>
-      <w:pPr/>
-      <w:rPr>
-        <w:color w:val="000000"/>
-        <w:position w:val="0"/>
+      <w:pPr>
+        <w:tabs>
+          <w:tab w:val="num" w:pos="1865"/>
+          <w:tab w:val="clear" w:pos="0"/>
+        </w:tabs>
+        <w:ind w:left="1865" w:hanging="185"/>
+      </w:pPr>
+      <w:rPr>
+        <w:color w:val="000000"/>
+        <w:position w:val="0"/>
+        <w:sz w:val="22"/>
+        <w:szCs w:val="22"/>
+        <w:rtl w:val="0"/>
+        <w:lang w:val="nl-NL"/>
       </w:rPr>
     </w:lvl>
     <w:lvl w:ilvl="8">
@@ -5604,14 +5789,135 @@
       <w:suff w:val="tab"/>
       <w:lvlText w:val="-"/>
       <w:lvlJc w:val="left"/>
-      <w:pPr/>
-      <w:rPr>
-        <w:color w:val="000000"/>
-        <w:position w:val="0"/>
+      <w:pPr>
+        <w:tabs>
+          <w:tab w:val="num" w:pos="2105"/>
+          <w:tab w:val="clear" w:pos="0"/>
+        </w:tabs>
+        <w:ind w:left="2105" w:hanging="185"/>
+      </w:pPr>
+      <w:rPr>
+        <w:color w:val="000000"/>
+        <w:position w:val="0"/>
+        <w:sz w:val="22"/>
+        <w:szCs w:val="22"/>
+        <w:rtl w:val="0"/>
+        <w:lang w:val="nl-NL"/>
       </w:rPr>
     </w:lvl>
   </w:abstractNum>
   <w:abstractNum w:abstractNumId="28">
+    <w:multiLevelType w:val="multilevel"/>
+    <w:lvl w:ilvl="0">
+      <w:start w:val="1"/>
+      <w:numFmt w:val="bullet"/>
+      <w:suff w:val="tab"/>
+      <w:lvlText w:val="-"/>
+      <w:lvlJc w:val="left"/>
+      <w:pPr/>
+      <w:rPr>
+        <w:color w:val="000000"/>
+        <w:position w:val="0"/>
+      </w:rPr>
+    </w:lvl>
+    <w:lvl w:ilvl="1">
+      <w:start w:val="1"/>
+      <w:numFmt w:val="bullet"/>
+      <w:suff w:val="tab"/>
+      <w:lvlText w:val="-"/>
+      <w:lvlJc w:val="left"/>
+      <w:pPr/>
+      <w:rPr>
+        <w:color w:val="000000"/>
+        <w:position w:val="0"/>
+      </w:rPr>
+    </w:lvl>
+    <w:lvl w:ilvl="2">
+      <w:start w:val="1"/>
+      <w:numFmt w:val="bullet"/>
+      <w:suff w:val="tab"/>
+      <w:lvlText w:val="-"/>
+      <w:lvlJc w:val="left"/>
+      <w:pPr/>
+      <w:rPr>
+        <w:color w:val="000000"/>
+        <w:position w:val="0"/>
+      </w:rPr>
+    </w:lvl>
+    <w:lvl w:ilvl="3">
+      <w:start w:val="1"/>
+      <w:numFmt w:val="bullet"/>
+      <w:suff w:val="tab"/>
+      <w:lvlText w:val="-"/>
+      <w:lvlJc w:val="left"/>
+      <w:pPr/>
+      <w:rPr>
+        <w:color w:val="000000"/>
+        <w:position w:val="0"/>
+      </w:rPr>
+    </w:lvl>
+    <w:lvl w:ilvl="4">
+      <w:start w:val="1"/>
+      <w:numFmt w:val="bullet"/>
+      <w:suff w:val="tab"/>
+      <w:lvlText w:val="-"/>
+      <w:lvlJc w:val="left"/>
+      <w:pPr/>
+      <w:rPr>
+        <w:color w:val="000000"/>
+        <w:position w:val="0"/>
+      </w:rPr>
+    </w:lvl>
+    <w:lvl w:ilvl="5">
+      <w:start w:val="1"/>
+      <w:numFmt w:val="bullet"/>
+      <w:suff w:val="tab"/>
+      <w:lvlText w:val="-"/>
+      <w:lvlJc w:val="left"/>
+      <w:pPr/>
+      <w:rPr>
+        <w:color w:val="000000"/>
+        <w:position w:val="0"/>
+      </w:rPr>
+    </w:lvl>
+    <w:lvl w:ilvl="6">
+      <w:start w:val="1"/>
+      <w:numFmt w:val="bullet"/>
+      <w:suff w:val="tab"/>
+      <w:lvlText w:val="-"/>
+      <w:lvlJc w:val="left"/>
+      <w:pPr/>
+      <w:rPr>
+        <w:color w:val="000000"/>
+        <w:position w:val="0"/>
+      </w:rPr>
+    </w:lvl>
+    <w:lvl w:ilvl="7">
+      <w:start w:val="1"/>
+      <w:numFmt w:val="bullet"/>
+      <w:suff w:val="tab"/>
+      <w:lvlText w:val="-"/>
+      <w:lvlJc w:val="left"/>
+      <w:pPr/>
+      <w:rPr>
+        <w:color w:val="000000"/>
+        <w:position w:val="0"/>
+      </w:rPr>
+    </w:lvl>
+    <w:lvl w:ilvl="8">
+      <w:start w:val="1"/>
+      <w:numFmt w:val="bullet"/>
+      <w:suff w:val="tab"/>
+      <w:lvlText w:val="-"/>
+      <w:lvlJc w:val="left"/>
+      <w:pPr/>
+      <w:rPr>
+        <w:color w:val="000000"/>
+        <w:position w:val="0"/>
+      </w:rPr>
+    </w:lvl>
+  </w:abstractNum>
+  <w:abstractNum w:abstractNumId="29">
     <w:multiLevelType w:val="multilevel"/>
     <w:styleLink w:val="List 9"/>
     <w:lvl w:ilvl="0">
@@ -5644,10 +5950,10 @@
       <w:lvlJc w:val="left"/>
       <w:pPr>
         <w:tabs>
-          <w:tab w:val="num" w:pos="442"/>
-          <w:tab w:val="clear" w:pos="0"/>
-        </w:tabs>
-        <w:ind w:left="442" w:hanging="202"/>
+          <w:tab w:val="num" w:pos="425"/>
+          <w:tab w:val="clear" w:pos="0"/>
+        </w:tabs>
+        <w:ind w:left="425" w:hanging="185"/>
       </w:pPr>
       <w:rPr>
         <w:color w:val="000000"/>
@@ -5666,10 +5972,10 @@
       <w:lvlJc w:val="left"/>
       <w:pPr>
         <w:tabs>
-          <w:tab w:val="num" w:pos="682"/>
-          <w:tab w:val="clear" w:pos="0"/>
-        </w:tabs>
-        <w:ind w:left="682" w:hanging="202"/>
+          <w:tab w:val="num" w:pos="665"/>
+          <w:tab w:val="clear" w:pos="0"/>
+        </w:tabs>
+        <w:ind w:left="665" w:hanging="185"/>
       </w:pPr>
       <w:rPr>
         <w:color w:val="000000"/>
@@ -5688,10 +5994,10 @@
       <w:lvlJc w:val="left"/>
       <w:pPr>
         <w:tabs>
-          <w:tab w:val="num" w:pos="922"/>
-          <w:tab w:val="clear" w:pos="0"/>
-        </w:tabs>
-        <w:ind w:left="922" w:hanging="202"/>
+          <w:tab w:val="num" w:pos="905"/>
+          <w:tab w:val="clear" w:pos="0"/>
+        </w:tabs>
+        <w:ind w:left="905" w:hanging="185"/>
       </w:pPr>
       <w:rPr>
         <w:color w:val="000000"/>
@@ -5710,10 +6016,10 @@
       <w:lvlJc w:val="left"/>
       <w:pPr>
         <w:tabs>
-          <w:tab w:val="num" w:pos="1162"/>
-          <w:tab w:val="clear" w:pos="0"/>
-        </w:tabs>
-        <w:ind w:left="1162" w:hanging="202"/>
+          <w:tab w:val="num" w:pos="1145"/>
+          <w:tab w:val="clear" w:pos="0"/>
+        </w:tabs>
+        <w:ind w:left="1145" w:hanging="185"/>
       </w:pPr>
       <w:rPr>
         <w:color w:val="000000"/>
@@ -5732,10 +6038,10 @@
       <w:lvlJc w:val="left"/>
       <w:pPr>
         <w:tabs>
-          <w:tab w:val="num" w:pos="1402"/>
-          <w:tab w:val="clear" w:pos="0"/>
-        </w:tabs>
-        <w:ind w:left="1402" w:hanging="202"/>
+          <w:tab w:val="num" w:pos="1385"/>
+          <w:tab w:val="clear" w:pos="0"/>
+        </w:tabs>
+        <w:ind w:left="1385" w:hanging="185"/>
       </w:pPr>
       <w:rPr>
         <w:color w:val="000000"/>
@@ -5754,10 +6060,10 @@
       <w:lvlJc w:val="left"/>
       <w:pPr>
         <w:tabs>
-          <w:tab w:val="num" w:pos="1642"/>
-          <w:tab w:val="clear" w:pos="0"/>
-        </w:tabs>
-        <w:ind w:left="1642" w:hanging="202"/>
+          <w:tab w:val="num" w:pos="1625"/>
+          <w:tab w:val="clear" w:pos="0"/>
+        </w:tabs>
+        <w:ind w:left="1625" w:hanging="185"/>
       </w:pPr>
       <w:rPr>
         <w:color w:val="000000"/>
@@ -5776,10 +6082,10 @@
       <w:lvlJc w:val="left"/>
       <w:pPr>
         <w:tabs>
-          <w:tab w:val="num" w:pos="1882"/>
-          <w:tab w:val="clear" w:pos="0"/>
-        </w:tabs>
-        <w:ind w:left="1882" w:hanging="202"/>
+          <w:tab w:val="num" w:pos="1865"/>
+          <w:tab w:val="clear" w:pos="0"/>
+        </w:tabs>
+        <w:ind w:left="1865" w:hanging="185"/>
       </w:pPr>
       <w:rPr>
         <w:color w:val="000000"/>
@@ -5798,224 +6104,13 @@
       <w:lvlJc w:val="left"/>
       <w:pPr>
         <w:tabs>
-          <w:tab w:val="num" w:pos="2122"/>
-          <w:tab w:val="clear" w:pos="0"/>
-        </w:tabs>
-        <w:ind w:left="2122" w:hanging="202"/>
-      </w:pPr>
-      <w:rPr>
-        <w:color w:val="000000"/>
-        <w:position w:val="0"/>
-        <w:sz w:val="22"/>
-        <w:szCs w:val="22"/>
-        <w:rtl w:val="0"/>
-        <w:lang w:val="nl-NL"/>
-      </w:rPr>
-    </w:lvl>
-  </w:abstractNum>
-  <w:abstractNum w:abstractNumId="29">
-    <w:multiLevelType w:val="multilevel"/>
-    <w:lvl w:ilvl="0">
-      <w:start w:val="1"/>
-      <w:numFmt w:val="bullet"/>
-      <w:suff w:val="tab"/>
-      <w:lvlText w:val="-"/>
-      <w:lvlJc w:val="left"/>
-      <w:pPr>
-        <w:tabs>
-          <w:tab w:val="num" w:pos="203"/>
-          <w:tab w:val="clear" w:pos="0"/>
-        </w:tabs>
-        <w:ind w:left="203" w:hanging="203"/>
-      </w:pPr>
-      <w:rPr>
-        <w:rFonts w:ascii="Helvetica" w:cs="Helvetica" w:hAnsi="Helvetica" w:eastAsia="Helvetica"/>
-        <w:b w:val="1"/>
-        <w:bCs w:val="1"/>
-        <w:position w:val="0"/>
-        <w:sz w:val="22"/>
-        <w:szCs w:val="22"/>
-        <w:rtl w:val="0"/>
-        <w:lang w:val="nl-NL"/>
-      </w:rPr>
-    </w:lvl>
-    <w:lvl w:ilvl="1">
-      <w:start w:val="1"/>
-      <w:numFmt w:val="bullet"/>
-      <w:suff w:val="tab"/>
-      <w:lvlText w:val="-"/>
-      <w:lvlJc w:val="left"/>
-      <w:pPr>
-        <w:tabs>
-          <w:tab w:val="num" w:pos="110"/>
-          <w:tab w:val="clear" w:pos="0"/>
-        </w:tabs>
-      </w:pPr>
-      <w:rPr>
-        <w:rFonts w:ascii="Helvetica" w:cs="Helvetica" w:hAnsi="Helvetica" w:eastAsia="Helvetica"/>
-        <w:b w:val="1"/>
-        <w:bCs w:val="1"/>
-        <w:position w:val="0"/>
-        <w:sz w:val="22"/>
-        <w:szCs w:val="22"/>
-        <w:rtl w:val="0"/>
-        <w:lang w:val="nl-NL"/>
-      </w:rPr>
-    </w:lvl>
-    <w:lvl w:ilvl="2">
-      <w:start w:val="1"/>
-      <w:numFmt w:val="bullet"/>
-      <w:suff w:val="tab"/>
-      <w:lvlText w:val="-"/>
-      <w:lvlJc w:val="left"/>
-      <w:pPr>
-        <w:tabs>
-          <w:tab w:val="num" w:pos="110"/>
-          <w:tab w:val="clear" w:pos="0"/>
-        </w:tabs>
-      </w:pPr>
-      <w:rPr>
-        <w:rFonts w:ascii="Helvetica" w:cs="Helvetica" w:hAnsi="Helvetica" w:eastAsia="Helvetica"/>
-        <w:b w:val="1"/>
-        <w:bCs w:val="1"/>
-        <w:position w:val="0"/>
-        <w:sz w:val="22"/>
-        <w:szCs w:val="22"/>
-        <w:rtl w:val="0"/>
-        <w:lang w:val="nl-NL"/>
-      </w:rPr>
-    </w:lvl>
-    <w:lvl w:ilvl="3">
-      <w:start w:val="1"/>
-      <w:numFmt w:val="bullet"/>
-      <w:suff w:val="tab"/>
-      <w:lvlText w:val="-"/>
-      <w:lvlJc w:val="left"/>
-      <w:pPr>
-        <w:tabs>
-          <w:tab w:val="num" w:pos="110"/>
-          <w:tab w:val="clear" w:pos="0"/>
-        </w:tabs>
-      </w:pPr>
-      <w:rPr>
-        <w:rFonts w:ascii="Helvetica" w:cs="Helvetica" w:hAnsi="Helvetica" w:eastAsia="Helvetica"/>
-        <w:b w:val="1"/>
-        <w:bCs w:val="1"/>
-        <w:position w:val="0"/>
-        <w:sz w:val="22"/>
-        <w:szCs w:val="22"/>
-        <w:rtl w:val="0"/>
-        <w:lang w:val="nl-NL"/>
-      </w:rPr>
-    </w:lvl>
-    <w:lvl w:ilvl="4">
-      <w:start w:val="1"/>
-      <w:numFmt w:val="bullet"/>
-      <w:suff w:val="tab"/>
-      <w:lvlText w:val="-"/>
-      <w:lvlJc w:val="left"/>
-      <w:pPr>
-        <w:tabs>
-          <w:tab w:val="num" w:pos="110"/>
-          <w:tab w:val="clear" w:pos="0"/>
-        </w:tabs>
-      </w:pPr>
-      <w:rPr>
-        <w:rFonts w:ascii="Helvetica" w:cs="Helvetica" w:hAnsi="Helvetica" w:eastAsia="Helvetica"/>
-        <w:b w:val="1"/>
-        <w:bCs w:val="1"/>
-        <w:position w:val="0"/>
-        <w:sz w:val="22"/>
-        <w:szCs w:val="22"/>
-        <w:rtl w:val="0"/>
-        <w:lang w:val="nl-NL"/>
-      </w:rPr>
-    </w:lvl>
-    <w:lvl w:ilvl="5">
-      <w:start w:val="1"/>
-      <w:numFmt w:val="bullet"/>
-      <w:suff w:val="tab"/>
-      <w:lvlText w:val="-"/>
-      <w:lvlJc w:val="left"/>
-      <w:pPr>
-        <w:tabs>
-          <w:tab w:val="num" w:pos="110"/>
-          <w:tab w:val="clear" w:pos="0"/>
-        </w:tabs>
-      </w:pPr>
-      <w:rPr>
-        <w:rFonts w:ascii="Helvetica" w:cs="Helvetica" w:hAnsi="Helvetica" w:eastAsia="Helvetica"/>
-        <w:b w:val="1"/>
-        <w:bCs w:val="1"/>
-        <w:position w:val="0"/>
-        <w:sz w:val="22"/>
-        <w:szCs w:val="22"/>
-        <w:rtl w:val="0"/>
-        <w:lang w:val="nl-NL"/>
-      </w:rPr>
-    </w:lvl>
-    <w:lvl w:ilvl="6">
-      <w:start w:val="1"/>
-      <w:numFmt w:val="bullet"/>
-      <w:suff w:val="tab"/>
-      <w:lvlText w:val="-"/>
-      <w:lvlJc w:val="left"/>
-      <w:pPr>
-        <w:tabs>
-          <w:tab w:val="num" w:pos="110"/>
-          <w:tab w:val="clear" w:pos="0"/>
-        </w:tabs>
-      </w:pPr>
-      <w:rPr>
-        <w:rFonts w:ascii="Helvetica" w:cs="Helvetica" w:hAnsi="Helvetica" w:eastAsia="Helvetica"/>
-        <w:b w:val="1"/>
-        <w:bCs w:val="1"/>
-        <w:position w:val="0"/>
-        <w:sz w:val="22"/>
-        <w:szCs w:val="22"/>
-        <w:rtl w:val="0"/>
-        <w:lang w:val="nl-NL"/>
-      </w:rPr>
-    </w:lvl>
-    <w:lvl w:ilvl="7">
-      <w:start w:val="1"/>
-      <w:numFmt w:val="bullet"/>
-      <w:suff w:val="tab"/>
-      <w:lvlText w:val="-"/>
-      <w:lvlJc w:val="left"/>
-      <w:pPr>
-        <w:tabs>
-          <w:tab w:val="num" w:pos="110"/>
-          <w:tab w:val="clear" w:pos="0"/>
-        </w:tabs>
-      </w:pPr>
-      <w:rPr>
-        <w:rFonts w:ascii="Helvetica" w:cs="Helvetica" w:hAnsi="Helvetica" w:eastAsia="Helvetica"/>
-        <w:b w:val="1"/>
-        <w:bCs w:val="1"/>
-        <w:position w:val="0"/>
-        <w:sz w:val="22"/>
-        <w:szCs w:val="22"/>
-        <w:rtl w:val="0"/>
-        <w:lang w:val="nl-NL"/>
-      </w:rPr>
-    </w:lvl>
-    <w:lvl w:ilvl="8">
-      <w:start w:val="1"/>
-      <w:numFmt w:val="bullet"/>
-      <w:suff w:val="tab"/>
-      <w:lvlText w:val="-"/>
-      <w:lvlJc w:val="left"/>
-      <w:pPr>
-        <w:tabs>
-          <w:tab w:val="num" w:pos="110"/>
-          <w:tab w:val="clear" w:pos="0"/>
-        </w:tabs>
-      </w:pPr>
-      <w:rPr>
-        <w:rFonts w:ascii="Helvetica" w:cs="Helvetica" w:hAnsi="Helvetica" w:eastAsia="Helvetica"/>
-        <w:b w:val="1"/>
-        <w:bCs w:val="1"/>
+          <w:tab w:val="num" w:pos="2105"/>
+          <w:tab w:val="clear" w:pos="0"/>
+        </w:tabs>
+        <w:ind w:left="2105" w:hanging="185"/>
+      </w:pPr>
+      <w:rPr>
+        <w:color w:val="000000"/>
         <w:position w:val="0"/>
         <w:sz w:val="22"/>
         <w:szCs w:val="22"/>
@@ -6032,9 +6127,22 @@
       <w:suff w:val="tab"/>
       <w:lvlText w:val="-"/>
       <w:lvlJc w:val="left"/>
-      <w:pPr/>
-      <w:rPr>
-        <w:position w:val="0"/>
+      <w:pPr>
+        <w:tabs>
+          <w:tab w:val="num" w:pos="203"/>
+          <w:tab w:val="clear" w:pos="0"/>
+        </w:tabs>
+        <w:ind w:left="203" w:hanging="203"/>
+      </w:pPr>
+      <w:rPr>
+        <w:rFonts w:ascii="Helvetica" w:cs="Helvetica" w:hAnsi="Helvetica" w:eastAsia="Helvetica"/>
+        <w:b w:val="1"/>
+        <w:bCs w:val="1"/>
+        <w:position w:val="0"/>
+        <w:sz w:val="22"/>
+        <w:szCs w:val="22"/>
+        <w:rtl w:val="0"/>
+        <w:lang w:val="nl-NL"/>
       </w:rPr>
     </w:lvl>
     <w:lvl w:ilvl="1">
@@ -6043,9 +6151,21 @@
       <w:suff w:val="tab"/>
       <w:lvlText w:val="-"/>
       <w:lvlJc w:val="left"/>
-      <w:pPr/>
-      <w:rPr>
-        <w:position w:val="0"/>
+      <w:pPr>
+        <w:tabs>
+          <w:tab w:val="num" w:pos="110"/>
+          <w:tab w:val="clear" w:pos="0"/>
+        </w:tabs>
+      </w:pPr>
+      <w:rPr>
+        <w:rFonts w:ascii="Helvetica" w:cs="Helvetica" w:hAnsi="Helvetica" w:eastAsia="Helvetica"/>
+        <w:b w:val="1"/>
+        <w:bCs w:val="1"/>
+        <w:position w:val="0"/>
+        <w:sz w:val="22"/>
+        <w:szCs w:val="22"/>
+        <w:rtl w:val="0"/>
+        <w:lang w:val="nl-NL"/>
       </w:rPr>
     </w:lvl>
     <w:lvl w:ilvl="2">
@@ -6054,9 +6174,21 @@
       <w:suff w:val="tab"/>
       <w:lvlText w:val="-"/>
       <w:lvlJc w:val="left"/>
-      <w:pPr/>
-      <w:rPr>
-        <w:position w:val="0"/>
+      <w:pPr>
+        <w:tabs>
+          <w:tab w:val="num" w:pos="110"/>
+          <w:tab w:val="clear" w:pos="0"/>
+        </w:tabs>
+      </w:pPr>
+      <w:rPr>
+        <w:rFonts w:ascii="Helvetica" w:cs="Helvetica" w:hAnsi="Helvetica" w:eastAsia="Helvetica"/>
+        <w:b w:val="1"/>
+        <w:bCs w:val="1"/>
+        <w:position w:val="0"/>
+        <w:sz w:val="22"/>
+        <w:szCs w:val="22"/>
+        <w:rtl w:val="0"/>
+        <w:lang w:val="nl-NL"/>
       </w:rPr>
     </w:lvl>
     <w:lvl w:ilvl="3">
@@ -6065,9 +6197,21 @@
       <w:suff w:val="tab"/>
       <w:lvlText w:val="-"/>
       <w:lvlJc w:val="left"/>
-      <w:pPr/>
-      <w:rPr>
-        <w:position w:val="0"/>
+      <w:pPr>
+        <w:tabs>
+          <w:tab w:val="num" w:pos="110"/>
+          <w:tab w:val="clear" w:pos="0"/>
+        </w:tabs>
+      </w:pPr>
+      <w:rPr>
+        <w:rFonts w:ascii="Helvetica" w:cs="Helvetica" w:hAnsi="Helvetica" w:eastAsia="Helvetica"/>
+        <w:b w:val="1"/>
+        <w:bCs w:val="1"/>
+        <w:position w:val="0"/>
+        <w:sz w:val="22"/>
+        <w:szCs w:val="22"/>
+        <w:rtl w:val="0"/>
+        <w:lang w:val="nl-NL"/>
       </w:rPr>
     </w:lvl>
     <w:lvl w:ilvl="4">
@@ -6076,9 +6220,21 @@
       <w:suff w:val="tab"/>
       <w:lvlText w:val="-"/>
       <w:lvlJc w:val="left"/>
-      <w:pPr/>
-      <w:rPr>
-        <w:position w:val="0"/>
+      <w:pPr>
+        <w:tabs>
+          <w:tab w:val="num" w:pos="110"/>
+          <w:tab w:val="clear" w:pos="0"/>
+        </w:tabs>
+      </w:pPr>
+      <w:rPr>
+        <w:rFonts w:ascii="Helvetica" w:cs="Helvetica" w:hAnsi="Helvetica" w:eastAsia="Helvetica"/>
+        <w:b w:val="1"/>
+        <w:bCs w:val="1"/>
+        <w:position w:val="0"/>
+        <w:sz w:val="22"/>
+        <w:szCs w:val="22"/>
+        <w:rtl w:val="0"/>
+        <w:lang w:val="nl-NL"/>
       </w:rPr>
     </w:lvl>
     <w:lvl w:ilvl="5">
@@ -6087,9 +6243,21 @@
       <w:suff w:val="tab"/>
       <w:lvlText w:val="-"/>
       <w:lvlJc w:val="left"/>
-      <w:pPr/>
-      <w:rPr>
-        <w:position w:val="0"/>
+      <w:pPr>
+        <w:tabs>
+          <w:tab w:val="num" w:pos="110"/>
+          <w:tab w:val="clear" w:pos="0"/>
+        </w:tabs>
+      </w:pPr>
+      <w:rPr>
+        <w:rFonts w:ascii="Helvetica" w:cs="Helvetica" w:hAnsi="Helvetica" w:eastAsia="Helvetica"/>
+        <w:b w:val="1"/>
+        <w:bCs w:val="1"/>
+        <w:position w:val="0"/>
+        <w:sz w:val="22"/>
+        <w:szCs w:val="22"/>
+        <w:rtl w:val="0"/>
+        <w:lang w:val="nl-NL"/>
       </w:rPr>
     </w:lvl>
     <w:lvl w:ilvl="6">
@@ -6098,9 +6266,21 @@
       <w:suff w:val="tab"/>
       <w:lvlText w:val="-"/>
       <w:lvlJc w:val="left"/>
-      <w:pPr/>
-      <w:rPr>
-        <w:position w:val="0"/>
+      <w:pPr>
+        <w:tabs>
+          <w:tab w:val="num" w:pos="110"/>
+          <w:tab w:val="clear" w:pos="0"/>
+        </w:tabs>
+      </w:pPr>
+      <w:rPr>
+        <w:rFonts w:ascii="Helvetica" w:cs="Helvetica" w:hAnsi="Helvetica" w:eastAsia="Helvetica"/>
+        <w:b w:val="1"/>
+        <w:bCs w:val="1"/>
+        <w:position w:val="0"/>
+        <w:sz w:val="22"/>
+        <w:szCs w:val="22"/>
+        <w:rtl w:val="0"/>
+        <w:lang w:val="nl-NL"/>
       </w:rPr>
     </w:lvl>
     <w:lvl w:ilvl="7">
@@ -6109,9 +6289,21 @@
       <w:suff w:val="tab"/>
       <w:lvlText w:val="-"/>
       <w:lvlJc w:val="left"/>
-      <w:pPr/>
-      <w:rPr>
-        <w:position w:val="0"/>
+      <w:pPr>
+        <w:tabs>
+          <w:tab w:val="num" w:pos="110"/>
+          <w:tab w:val="clear" w:pos="0"/>
+        </w:tabs>
+      </w:pPr>
+      <w:rPr>
+        <w:rFonts w:ascii="Helvetica" w:cs="Helvetica" w:hAnsi="Helvetica" w:eastAsia="Helvetica"/>
+        <w:b w:val="1"/>
+        <w:bCs w:val="1"/>
+        <w:position w:val="0"/>
+        <w:sz w:val="22"/>
+        <w:szCs w:val="22"/>
+        <w:rtl w:val="0"/>
+        <w:lang w:val="nl-NL"/>
       </w:rPr>
     </w:lvl>
     <w:lvl w:ilvl="8">
@@ -6120,13 +6312,127 @@
       <w:suff w:val="tab"/>
       <w:lvlText w:val="-"/>
       <w:lvlJc w:val="left"/>
-      <w:pPr/>
-      <w:rPr>
-        <w:position w:val="0"/>
+      <w:pPr>
+        <w:tabs>
+          <w:tab w:val="num" w:pos="110"/>
+          <w:tab w:val="clear" w:pos="0"/>
+        </w:tabs>
+      </w:pPr>
+      <w:rPr>
+        <w:rFonts w:ascii="Helvetica" w:cs="Helvetica" w:hAnsi="Helvetica" w:eastAsia="Helvetica"/>
+        <w:b w:val="1"/>
+        <w:bCs w:val="1"/>
+        <w:position w:val="0"/>
+        <w:sz w:val="22"/>
+        <w:szCs w:val="22"/>
+        <w:rtl w:val="0"/>
+        <w:lang w:val="nl-NL"/>
       </w:rPr>
     </w:lvl>
   </w:abstractNum>
   <w:abstractNum w:abstractNumId="31">
+    <w:multiLevelType w:val="multilevel"/>
+    <w:lvl w:ilvl="0">
+      <w:start w:val="1"/>
+      <w:numFmt w:val="bullet"/>
+      <w:suff w:val="tab"/>
+      <w:lvlText w:val="-"/>
+      <w:lvlJc w:val="left"/>
+      <w:pPr/>
+      <w:rPr>
+        <w:position w:val="0"/>
+      </w:rPr>
+    </w:lvl>
+    <w:lvl w:ilvl="1">
+      <w:start w:val="1"/>
+      <w:numFmt w:val="bullet"/>
+      <w:suff w:val="tab"/>
+      <w:lvlText w:val="-"/>
+      <w:lvlJc w:val="left"/>
+      <w:pPr/>
+      <w:rPr>
+        <w:position w:val="0"/>
+      </w:rPr>
+    </w:lvl>
+    <w:lvl w:ilvl="2">
+      <w:start w:val="1"/>
+      <w:numFmt w:val="bullet"/>
+      <w:suff w:val="tab"/>
+      <w:lvlText w:val="-"/>
+      <w:lvlJc w:val="left"/>
+      <w:pPr/>
+      <w:rPr>
+        <w:position w:val="0"/>
+      </w:rPr>
+    </w:lvl>
+    <w:lvl w:ilvl="3">
+      <w:start w:val="1"/>
+      <w:numFmt w:val="bullet"/>
+      <w:suff w:val="tab"/>
+      <w:lvlText w:val="-"/>
+      <w:lvlJc w:val="left"/>
+      <w:pPr/>
+      <w:rPr>
+        <w:position w:val="0"/>
+      </w:rPr>
+    </w:lvl>
+    <w:lvl w:ilvl="4">
+      <w:start w:val="1"/>
+      <w:numFmt w:val="bullet"/>
+      <w:suff w:val="tab"/>
+      <w:lvlText w:val="-"/>
+      <w:lvlJc w:val="left"/>
+      <w:pPr/>
+      <w:rPr>
+        <w:position w:val="0"/>
+      </w:rPr>
+    </w:lvl>
+    <w:lvl w:ilvl="5">
+      <w:start w:val="1"/>
+      <w:numFmt w:val="bullet"/>
+      <w:suff w:val="tab"/>
+      <w:lvlText w:val="-"/>
+      <w:lvlJc w:val="left"/>
+      <w:pPr/>
+      <w:rPr>
+        <w:position w:val="0"/>
+      </w:rPr>
+    </w:lvl>
+    <w:lvl w:ilvl="6">
+      <w:start w:val="1"/>
+      <w:numFmt w:val="bullet"/>
+      <w:suff w:val="tab"/>
+      <w:lvlText w:val="-"/>
+      <w:lvlJc w:val="left"/>
+      <w:pPr/>
+      <w:rPr>
+        <w:position w:val="0"/>
+      </w:rPr>
+    </w:lvl>
+    <w:lvl w:ilvl="7">
+      <w:start w:val="1"/>
+      <w:numFmt w:val="bullet"/>
+      <w:suff w:val="tab"/>
+      <w:lvlText w:val="-"/>
+      <w:lvlJc w:val="left"/>
+      <w:pPr/>
+      <w:rPr>
+        <w:position w:val="0"/>
+      </w:rPr>
+    </w:lvl>
+    <w:lvl w:ilvl="8">
+      <w:start w:val="1"/>
+      <w:numFmt w:val="bullet"/>
+      <w:suff w:val="tab"/>
+      <w:lvlText w:val="-"/>
+      <w:lvlJc w:val="left"/>
+      <w:pPr/>
+      <w:rPr>
+        <w:position w:val="0"/>
+      </w:rPr>
+    </w:lvl>
+  </w:abstractNum>
+  <w:abstractNum w:abstractNumId="32">
     <w:multiLevelType w:val="multilevel"/>
     <w:styleLink w:val="List 10"/>
     <w:lvl w:ilvl="0">
@@ -6433,6 +6739,9 @@
   </w:num>
   <w:num w:numId="32">
     <w:abstractNumId w:val="31"/>
+  </w:num>
+  <w:num w:numId="33">
+    <w:abstractNumId w:val="32"/>
   </w:num>
 </w:numbering>
 </file>
@@ -6760,21 +7069,11 @@
   </w:style>
   <w:style w:type="numbering" w:styleId="List 7">
     <w:name w:val="List 7"/>
-    <w:basedOn w:val="Geïmporteerde stijl 5"/>
+    <w:basedOn w:val="Geïmporteerde stijl 8"/>
     <w:next w:val="List 7"/>
     <w:pPr>
       <w:numPr>
         <w:numId w:val="22"/>
-      </w:numPr>
-    </w:pPr>
-  </w:style>
-  <w:style w:type="numbering" w:styleId="List 8">
-    <w:name w:val="List 8"/>
-    <w:basedOn w:val="Geïmporteerde stijl 8"/>
-    <w:next w:val="List 8"/>
-    <w:pPr>
-      <w:numPr>
-        <w:numId w:val="24"/>
       </w:numPr>
     </w:pPr>
   </w:style>
@@ -6783,17 +7082,17 @@
     <w:next w:val="Geïmporteerde stijl 8"/>
     <w:pPr>
       <w:numPr>
-        <w:numId w:val="25"/>
+        <w:numId w:val="23"/>
       </w:numPr>
     </w:pPr>
   </w:style>
-  <w:style w:type="numbering" w:styleId="List 9">
-    <w:name w:val="List 9"/>
+  <w:style w:type="numbering" w:styleId="List 8">
+    <w:name w:val="List 8"/>
     <w:basedOn w:val="Geïmporteerde stijl 9"/>
-    <w:next w:val="List 9"/>
+    <w:next w:val="List 8"/>
     <w:pPr>
       <w:numPr>
-        <w:numId w:val="27"/>
+        <w:numId w:val="25"/>
       </w:numPr>
     </w:pPr>
   </w:style>
@@ -6802,17 +7101,17 @@
     <w:next w:val="Geïmporteerde stijl 9"/>
     <w:pPr>
       <w:numPr>
-        <w:numId w:val="28"/>
+        <w:numId w:val="26"/>
       </w:numPr>
     </w:pPr>
   </w:style>
-  <w:style w:type="numbering" w:styleId="List 10">
-    <w:name w:val="List 10"/>
+  <w:style w:type="numbering" w:styleId="List 9">
+    <w:name w:val="List 9"/>
     <w:basedOn w:val="Geïmporteerde stijl 10"/>
-    <w:next w:val="List 10"/>
+    <w:next w:val="List 9"/>
     <w:pPr>
       <w:numPr>
-        <w:numId w:val="30"/>
+        <w:numId w:val="28"/>
       </w:numPr>
     </w:pPr>
   </w:style>
@@ -6821,7 +7120,26 @@
     <w:next w:val="Geïmporteerde stijl 10"/>
     <w:pPr>
       <w:numPr>
+        <w:numId w:val="29"/>
+      </w:numPr>
+    </w:pPr>
+  </w:style>
+  <w:style w:type="numbering" w:styleId="List 10">
+    <w:name w:val="List 10"/>
+    <w:basedOn w:val="Geïmporteerde stijl 11"/>
+    <w:next w:val="List 10"/>
+    <w:pPr>
+      <w:numPr>
         <w:numId w:val="31"/>
+      </w:numPr>
+    </w:pPr>
+  </w:style>
+  <w:style w:type="numbering" w:styleId="Geïmporteerde stijl 11">
+    <w:name w:val="Geïmporteerde stijl 11"/>
+    <w:next w:val="Geïmporteerde stijl 11"/>
+    <w:pPr>
+      <w:numPr>
+        <w:numId w:val="32"/>
       </w:numPr>
     </w:pPr>
   </w:style>

</xml_diff>